<commit_message>
Add work to main
</commit_message>
<xml_diff>
--- a/Lab4_TestScript.docx
+++ b/Lab4_TestScript.docx
@@ -4,7 +4,7 @@
   <w:body>
     <w:p>
       <w:pPr>
-        <w:pStyle w:val="ListParagraph"/>
+        <w:pStyle w:val="a7"/>
         <w:numPr>
           <w:ilvl w:val="0"/>
           <w:numId w:val="1"/>
@@ -48,7 +48,7 @@
     </w:p>
     <w:p>
       <w:pPr>
-        <w:pStyle w:val="ListParagraph"/>
+        <w:pStyle w:val="a7"/>
         <w:numPr>
           <w:ilvl w:val="1"/>
           <w:numId w:val="2"/>
@@ -90,7 +90,7 @@
     </w:p>
     <w:p>
       <w:pPr>
-        <w:pStyle w:val="ListParagraph"/>
+        <w:pStyle w:val="a7"/>
         <w:ind w:left="0" w:firstLine="720"/>
         <w:jc w:val="thaiDistribute"/>
         <w:rPr>
@@ -211,7 +211,7 @@
     </w:p>
     <w:p>
       <w:pPr>
-        <w:pStyle w:val="ListParagraph"/>
+        <w:pStyle w:val="a7"/>
         <w:numPr>
           <w:ilvl w:val="1"/>
           <w:numId w:val="2"/>
@@ -254,7 +254,7 @@
     </w:p>
     <w:p>
       <w:pPr>
-        <w:pStyle w:val="ListParagraph"/>
+        <w:pStyle w:val="a7"/>
         <w:ind w:left="0" w:firstLine="720"/>
         <w:jc w:val="thaiDistribute"/>
         <w:rPr>
@@ -466,7 +466,7 @@
     </w:p>
     <w:p>
       <w:pPr>
-        <w:pStyle w:val="ListParagraph"/>
+        <w:pStyle w:val="a7"/>
         <w:numPr>
           <w:ilvl w:val="0"/>
           <w:numId w:val="1"/>
@@ -528,7 +528,7 @@
     </w:p>
     <w:p>
       <w:pPr>
-        <w:pStyle w:val="ListParagraph"/>
+        <w:pStyle w:val="a7"/>
         <w:spacing w:after="120" w:line="240" w:lineRule="auto"/>
         <w:ind w:left="0" w:firstLine="720"/>
         <w:jc w:val="thaiDistribute"/>
@@ -649,7 +649,7 @@
     </w:p>
     <w:p>
       <w:pPr>
-        <w:pStyle w:val="ListParagraph"/>
+        <w:pStyle w:val="a7"/>
         <w:numPr>
           <w:ilvl w:val="0"/>
           <w:numId w:val="10"/>
@@ -715,7 +715,7 @@
     </w:p>
     <w:p>
       <w:pPr>
-        <w:pStyle w:val="ListParagraph"/>
+        <w:pStyle w:val="a7"/>
         <w:numPr>
           <w:ilvl w:val="0"/>
           <w:numId w:val="10"/>
@@ -761,7 +761,7 @@
     </w:p>
     <w:p>
       <w:pPr>
-        <w:pStyle w:val="ListParagraph"/>
+        <w:pStyle w:val="a7"/>
         <w:numPr>
           <w:ilvl w:val="0"/>
           <w:numId w:val="10"/>
@@ -782,29 +782,7 @@
           <w:cs/>
           <w:lang w:bidi="th-TH"/>
         </w:rPr>
-        <w:t>ฟอร</w:t>
-      </w:r>
-      <w:proofErr w:type="spellStart"/>
-      <w:r>
-        <w:rPr>
-          <w:rFonts w:ascii="TH SarabunPSK" w:hAnsi="TH SarabunPSK" w:cs="TH SarabunPSK" w:hint="cs"/>
-          <w:sz w:val="32"/>
-          <w:szCs w:val="32"/>
-          <w:cs/>
-          <w:lang w:bidi="th-TH"/>
-        </w:rPr>
-        <w:t>์แมต</w:t>
-      </w:r>
-      <w:proofErr w:type="spellEnd"/>
-      <w:r>
-        <w:rPr>
-          <w:rFonts w:ascii="TH SarabunPSK" w:hAnsi="TH SarabunPSK" w:cs="TH SarabunPSK" w:hint="cs"/>
-          <w:sz w:val="32"/>
-          <w:szCs w:val="32"/>
-          <w:cs/>
-          <w:lang w:bidi="th-TH"/>
-        </w:rPr>
-        <w:t xml:space="preserve">ของเบอร์โทรศัพท์ที่อนุญาตให้กรอกคือ </w:t>
+        <w:t xml:space="preserve">ฟอร์แมตของเบอร์โทรศัพท์ที่อนุญาตให้กรอกคือ </w:t>
       </w:r>
       <w:r>
         <w:rPr>
@@ -908,27 +886,7 @@
           <w:szCs w:val="32"/>
           <w:lang w:bidi="th-TH"/>
         </w:rPr>
-        <w:t xml:space="preserve"> XXX </w:t>
-      </w:r>
-      <w:proofErr w:type="spellStart"/>
-      <w:r>
-        <w:rPr>
-          <w:rFonts w:ascii="TH SarabunPSK" w:hAnsi="TH SarabunPSK" w:cs="TH SarabunPSK" w:hint="cs"/>
-          <w:sz w:val="32"/>
-          <w:szCs w:val="32"/>
-          <w:lang w:bidi="th-TH"/>
-        </w:rPr>
-        <w:t>XXX</w:t>
-      </w:r>
-      <w:proofErr w:type="spellEnd"/>
-      <w:r>
-        <w:rPr>
-          <w:rFonts w:ascii="TH SarabunPSK" w:hAnsi="TH SarabunPSK" w:cs="TH SarabunPSK" w:hint="cs"/>
-          <w:sz w:val="32"/>
-          <w:szCs w:val="32"/>
-          <w:lang w:bidi="th-TH"/>
-        </w:rPr>
-        <w:t xml:space="preserve"> XXXX</w:t>
+        <w:t xml:space="preserve"> XXX XXX XXXX</w:t>
       </w:r>
       <w:r>
         <w:rPr>
@@ -1012,7 +970,7 @@
     </w:p>
     <w:p>
       <w:pPr>
-        <w:pStyle w:val="ListParagraph"/>
+        <w:pStyle w:val="a7"/>
         <w:numPr>
           <w:ilvl w:val="0"/>
           <w:numId w:val="11"/>
@@ -1038,7 +996,7 @@
     </w:p>
     <w:p>
       <w:pPr>
-        <w:pStyle w:val="ListParagraph"/>
+        <w:pStyle w:val="a7"/>
         <w:numPr>
           <w:ilvl w:val="0"/>
           <w:numId w:val="11"/>
@@ -1064,7 +1022,7 @@
     </w:p>
     <w:p>
       <w:pPr>
-        <w:pStyle w:val="ListParagraph"/>
+        <w:pStyle w:val="a7"/>
         <w:numPr>
           <w:ilvl w:val="0"/>
           <w:numId w:val="11"/>
@@ -1100,7 +1058,7 @@
     </w:p>
     <w:p>
       <w:pPr>
-        <w:pStyle w:val="ListParagraph"/>
+        <w:pStyle w:val="a7"/>
         <w:numPr>
           <w:ilvl w:val="0"/>
           <w:numId w:val="11"/>
@@ -1126,7 +1084,7 @@
     </w:p>
     <w:p>
       <w:pPr>
-        <w:pStyle w:val="ListParagraph"/>
+        <w:pStyle w:val="a7"/>
         <w:numPr>
           <w:ilvl w:val="0"/>
           <w:numId w:val="11"/>
@@ -1152,7 +1110,7 @@
     </w:p>
     <w:p>
       <w:pPr>
-        <w:pStyle w:val="ListParagraph"/>
+        <w:pStyle w:val="a7"/>
         <w:numPr>
           <w:ilvl w:val="0"/>
           <w:numId w:val="1"/>
@@ -1195,7 +1153,7 @@
     </w:p>
     <w:p>
       <w:pPr>
-        <w:pStyle w:val="ListParagraph"/>
+        <w:pStyle w:val="a7"/>
         <w:ind w:left="360"/>
         <w:rPr>
           <w:rFonts w:ascii="TH SarabunPSK" w:hAnsi="TH SarabunPSK" w:cs="TH SarabunPSK"/>
@@ -1260,35 +1218,7 @@
     </w:p>
     <w:p>
       <w:pPr>
-        <w:pStyle w:val="ListParagraph"/>
-        <w:ind w:left="360"/>
-        <w:rPr>
-          <w:rFonts w:ascii="TH SarabunPSK" w:hAnsi="TH SarabunPSK" w:cs="TH SarabunPSK"/>
-          <w:sz w:val="32"/>
-          <w:szCs w:val="32"/>
-        </w:rPr>
-      </w:pPr>
-      <w:r>
-        <w:rPr>
-          <w:rFonts w:ascii="TH SarabunPSK" w:hAnsi="TH SarabunPSK" w:cs="TH SarabunPSK" w:hint="cs"/>
-          <w:sz w:val="32"/>
-          <w:szCs w:val="32"/>
-        </w:rPr>
-        <w:t>______________________________________________________________________________________________________________________________________________________________</w:t>
-      </w:r>
-      <w:r>
-        <w:rPr>
-          <w:rFonts w:ascii="TH SarabunPSK" w:hAnsi="TH SarabunPSK" w:cs="TH SarabunPSK" w:hint="cs"/>
-          <w:sz w:val="32"/>
-          <w:szCs w:val="32"/>
-        </w:rPr>
-        <w:lastRenderedPageBreak/>
-        <w:t>______________________________________________________________________________________________________________________________________________________________</w:t>
-      </w:r>
-    </w:p>
-    <w:p>
-      <w:pPr>
-        <w:pStyle w:val="ListParagraph"/>
+        <w:pStyle w:val="a7"/>
         <w:spacing w:before="240" w:line="240" w:lineRule="auto"/>
         <w:ind w:left="357"/>
         <w:rPr>
@@ -1297,10 +1227,58 @@
           <w:szCs w:val="32"/>
         </w:rPr>
       </w:pPr>
+      <w:r>
+        <w:rPr>
+          <w:rFonts w:ascii="TH SarabunPSK" w:hAnsi="TH SarabunPSK" w:cs="TH SarabunPSK"/>
+          <w:sz w:val="32"/>
+          <w:szCs w:val="32"/>
+        </w:rPr>
+        <w:t xml:space="preserve">Intel Core i5-12500H CPU, an NVIDIA RTX 30 Series GPU (often an RTX 3050), a 15.6" FHD 144Hz display, </w:t>
+      </w:r>
+      <w:r>
+        <w:rPr>
+          <w:rFonts w:ascii="TH SarabunPSK" w:hAnsi="TH SarabunPSK" w:cs="TH SarabunPSK"/>
+          <w:sz w:val="32"/>
+          <w:szCs w:val="32"/>
+        </w:rPr>
+        <w:t>16</w:t>
+      </w:r>
+      <w:r>
+        <w:rPr>
+          <w:rFonts w:ascii="TH SarabunPSK" w:hAnsi="TH SarabunPSK" w:cs="TH SarabunPSK"/>
+          <w:sz w:val="32"/>
+          <w:szCs w:val="32"/>
+        </w:rPr>
+        <w:t>GB DDR4 RAM</w:t>
+      </w:r>
     </w:p>
     <w:p>
       <w:pPr>
-        <w:pStyle w:val="ListParagraph"/>
+        <w:pStyle w:val="a7"/>
+        <w:spacing w:before="240" w:line="240" w:lineRule="auto"/>
+        <w:ind w:left="357"/>
+        <w:rPr>
+          <w:rFonts w:ascii="TH SarabunPSK" w:hAnsi="TH SarabunPSK" w:cs="TH SarabunPSK"/>
+          <w:sz w:val="32"/>
+          <w:szCs w:val="32"/>
+        </w:rPr>
+      </w:pPr>
+    </w:p>
+    <w:p>
+      <w:pPr>
+        <w:pStyle w:val="a7"/>
+        <w:spacing w:before="240" w:line="240" w:lineRule="auto"/>
+        <w:ind w:left="357"/>
+        <w:rPr>
+          <w:rFonts w:ascii="TH SarabunPSK" w:hAnsi="TH SarabunPSK" w:cs="TH SarabunPSK"/>
+          <w:sz w:val="32"/>
+          <w:szCs w:val="32"/>
+        </w:rPr>
+      </w:pPr>
+    </w:p>
+    <w:p>
+      <w:pPr>
+        <w:pStyle w:val="a7"/>
         <w:spacing w:before="240" w:line="240" w:lineRule="auto"/>
         <w:ind w:left="357"/>
         <w:rPr>
@@ -1316,6 +1294,7 @@
           <w:sz w:val="32"/>
           <w:szCs w:val="32"/>
         </w:rPr>
+        <w:lastRenderedPageBreak/>
         <w:t>3</w:t>
       </w:r>
       <w:r>
@@ -1367,7 +1346,7 @@
     </w:p>
     <w:p>
       <w:pPr>
-        <w:pStyle w:val="ListParagraph"/>
+        <w:pStyle w:val="a7"/>
         <w:ind w:left="360"/>
         <w:rPr>
           <w:rFonts w:ascii="TH SarabunPSK" w:hAnsi="TH SarabunPSK" w:cs="TH SarabunPSK"/>
@@ -1378,17 +1357,17 @@
       </w:pPr>
       <w:r>
         <w:rPr>
-          <w:rFonts w:ascii="TH SarabunPSK" w:hAnsi="TH SarabunPSK" w:cs="TH SarabunPSK" w:hint="cs"/>
+          <w:rFonts w:ascii="TH SarabunPSK" w:hAnsi="TH SarabunPSK" w:cs="TH SarabunPSK"/>
           <w:sz w:val="32"/>
           <w:szCs w:val="32"/>
           <w:lang w:bidi="th-TH"/>
         </w:rPr>
-        <w:t>___________________________________________________________________________________________________________________________________________________________________________________________________________________________________________________________________________________________________________________________________________________________________________________________________________</w:t>
+        <w:t>vs code</w:t>
       </w:r>
     </w:p>
     <w:p>
       <w:pPr>
-        <w:pStyle w:val="ListParagraph"/>
+        <w:pStyle w:val="a7"/>
         <w:ind w:left="360"/>
         <w:rPr>
           <w:rFonts w:ascii="TH SarabunPSK" w:hAnsi="TH SarabunPSK" w:cs="TH SarabunPSK"/>
@@ -1457,7 +1436,7 @@
     </w:p>
     <w:p>
       <w:pPr>
-        <w:pStyle w:val="ListParagraph"/>
+        <w:pStyle w:val="a7"/>
         <w:ind w:left="360"/>
         <w:rPr>
           <w:rFonts w:ascii="TH SarabunPSK" w:hAnsi="TH SarabunPSK" w:cs="TH SarabunPSK"/>
@@ -1470,14 +1449,15 @@
           <w:rFonts w:ascii="TH SarabunPSK" w:hAnsi="TH SarabunPSK" w:cs="TH SarabunPSK" w:hint="cs"/>
           <w:sz w:val="32"/>
           <w:szCs w:val="32"/>
+          <w:cs/>
           <w:lang w:bidi="th-TH"/>
         </w:rPr>
-        <w:t>_____________________________________________________________________________________________________________________________________________________________________________________________________________________________________________</w:t>
+        <w:t>นายปภพ สมนอก 663380018-4</w:t>
       </w:r>
     </w:p>
     <w:p>
       <w:pPr>
-        <w:pStyle w:val="ListParagraph"/>
+        <w:pStyle w:val="a7"/>
         <w:numPr>
           <w:ilvl w:val="0"/>
           <w:numId w:val="1"/>
@@ -1520,7 +1500,7 @@
     </w:p>
     <w:p>
       <w:pPr>
-        <w:pStyle w:val="ListParagraph"/>
+        <w:pStyle w:val="a7"/>
         <w:ind w:left="360"/>
         <w:rPr>
           <w:rFonts w:ascii="TH SarabunPSK" w:hAnsi="TH SarabunPSK" w:cs="TH SarabunPSK"/>
@@ -1589,7 +1569,7 @@
     </w:p>
     <w:p>
       <w:pPr>
-        <w:pStyle w:val="ListParagraph"/>
+        <w:pStyle w:val="a7"/>
         <w:ind w:left="360"/>
         <w:rPr>
           <w:rFonts w:ascii="TH SarabunPSK" w:hAnsi="TH SarabunPSK" w:cs="TH SarabunPSK"/>
@@ -1721,7 +1701,7 @@
     </w:p>
     <w:p>
       <w:pPr>
-        <w:pStyle w:val="ListParagraph"/>
+        <w:pStyle w:val="a7"/>
         <w:ind w:left="360"/>
         <w:rPr>
           <w:rFonts w:ascii="TH SarabunPSK" w:hAnsi="TH SarabunPSK" w:cs="TH SarabunPSK"/>
@@ -1839,7 +1819,7 @@
     </w:p>
     <w:p>
       <w:pPr>
-        <w:pStyle w:val="ListParagraph"/>
+        <w:pStyle w:val="a7"/>
         <w:ind w:left="360"/>
         <w:rPr>
           <w:rFonts w:ascii="TH SarabunPSK" w:hAnsi="TH SarabunPSK" w:cs="TH SarabunPSK"/>
@@ -1919,7 +1899,7 @@
     <w:p>
       <w:pPr>
         <w:rPr>
-          <w:rFonts w:ascii="TH SarabunPSK" w:hAnsi="TH SarabunPSK" w:cs="TH SarabunPSK" w:hint="cs"/>
+          <w:rFonts w:ascii="TH SarabunPSK" w:hAnsi="TH SarabunPSK" w:cs="TH SarabunPSK"/>
           <w:sz w:val="32"/>
           <w:szCs w:val="32"/>
           <w:lang w:bidi="th-TH"/>
@@ -1956,7 +1936,7 @@
     </w:p>
     <w:tbl>
       <w:tblPr>
-        <w:tblStyle w:val="TableGrid"/>
+        <w:tblStyle w:val="a8"/>
         <w:tblW w:w="14130" w:type="dxa"/>
         <w:tblInd w:w="-635" w:type="dxa"/>
         <w:tblLook w:val="04A0" w:firstRow="1" w:lastRow="0" w:firstColumn="1" w:lastColumn="0" w:noHBand="0" w:noVBand="1"/>
@@ -2275,17 +2255,7 @@
                 <w:cs/>
                 <w:lang w:bidi="th-TH"/>
               </w:rPr>
-              <w:t>อบรมเชิงปฏิบั</w:t>
-            </w:r>
-            <w:r>
-              <w:rPr>
-                <w:rFonts w:ascii="TH SarabunPSK" w:hAnsi="TH SarabunPSK" w:cs="TH SarabunPSK" w:hint="cs"/>
-                <w:sz w:val="32"/>
-                <w:szCs w:val="32"/>
-                <w:cs/>
-                <w:lang w:bidi="th-TH"/>
-              </w:rPr>
-              <w:t>ติการ</w:t>
+              <w:t>อบรมเชิงปฏิบัติการ</w:t>
             </w:r>
             <w:r>
               <w:rPr>
@@ -3812,9 +3782,58 @@
                 <w:rFonts w:ascii="TH SarabunPSK" w:hAnsi="TH SarabunPSK" w:cs="TH SarabunPSK"/>
                 <w:sz w:val="32"/>
                 <w:szCs w:val="32"/>
-                <w:lang w:bidi="th-TH"/>
-              </w:rPr>
-            </w:pPr>
+                <w:cs/>
+                <w:lang w:bidi="th-TH"/>
+              </w:rPr>
+            </w:pPr>
+            <w:r>
+              <w:rPr>
+                <w:rFonts w:ascii="TH SarabunPSK" w:hAnsi="TH SarabunPSK" w:cs="TH SarabunPSK" w:hint="cs"/>
+                <w:sz w:val="32"/>
+                <w:szCs w:val="32"/>
+                <w:cs/>
+                <w:lang w:bidi="th-TH"/>
+              </w:rPr>
+              <w:t>หลังจากแก้ไขชื่อ</w:t>
+            </w:r>
+            <w:r>
+              <w:rPr>
+                <w:rFonts w:ascii="TH SarabunPSK" w:hAnsi="TH SarabunPSK" w:cs="TH SarabunPSK"/>
+                <w:sz w:val="32"/>
+                <w:szCs w:val="32"/>
+                <w:lang w:bidi="th-TH"/>
+              </w:rPr>
+              <w:t xml:space="preserve">path </w:t>
+            </w:r>
+            <w:r>
+              <w:rPr>
+                <w:rFonts w:ascii="TH SarabunPSK" w:hAnsi="TH SarabunPSK" w:cs="TH SarabunPSK" w:hint="cs"/>
+                <w:sz w:val="32"/>
+                <w:szCs w:val="32"/>
+                <w:cs/>
+                <w:lang w:bidi="th-TH"/>
+              </w:rPr>
+              <w:t xml:space="preserve">เป็น </w:t>
+            </w:r>
+            <w:r>
+              <w:rPr>
+                <w:rFonts w:ascii="TH SarabunPSK" w:hAnsi="TH SarabunPSK" w:cs="TH SarabunPSK"/>
+                <w:sz w:val="32"/>
+                <w:szCs w:val="32"/>
+                <w:lang w:bidi="th-TH"/>
+              </w:rPr>
+              <w:t xml:space="preserve">Lab4 </w:t>
+            </w:r>
+            <w:r>
+              <w:rPr>
+                <w:rFonts w:ascii="TH SarabunPSK" w:hAnsi="TH SarabunPSK" w:cs="TH SarabunPSK" w:hint="cs"/>
+                <w:sz w:val="32"/>
+                <w:szCs w:val="32"/>
+                <w:cs/>
+                <w:lang w:bidi="th-TH"/>
+              </w:rPr>
+              <w:t>ก็ทำงานได้ปกติ</w:t>
+            </w:r>
           </w:p>
         </w:tc>
         <w:tc>
@@ -3830,6 +3849,56 @@
                 <w:lang w:bidi="th-TH"/>
               </w:rPr>
             </w:pPr>
+            <w:r>
+              <w:rPr>
+                <w:rFonts w:ascii="TH SarabunPSK" w:hAnsi="TH SarabunPSK" w:cs="TH SarabunPSK" w:hint="cs"/>
+                <w:noProof/>
+                <w:sz w:val="32"/>
+                <w:szCs w:val="32"/>
+                <w:lang w:bidi="th-TH"/>
+              </w:rPr>
+              <w:drawing>
+                <wp:inline distT="0" distB="0" distL="0" distR="0" wp14:anchorId="23BAE22E" wp14:editId="5383BBED">
+                  <wp:extent cx="201761" cy="191069"/>
+                  <wp:effectExtent l="0" t="0" r="8255" b="0"/>
+                  <wp:docPr id="1519399568" name="Picture 1"/>
+                  <wp:cNvGraphicFramePr>
+                    <a:graphicFrameLocks xmlns:a="http://schemas.openxmlformats.org/drawingml/2006/main" noChangeAspect="1"/>
+                  </wp:cNvGraphicFramePr>
+                  <a:graphic xmlns:a="http://schemas.openxmlformats.org/drawingml/2006/main">
+                    <a:graphicData uri="http://schemas.openxmlformats.org/drawingml/2006/picture">
+                      <pic:pic xmlns:pic="http://schemas.openxmlformats.org/drawingml/2006/picture">
+                        <pic:nvPicPr>
+                          <pic:cNvPr id="1" name="th[1].png"/>
+                          <pic:cNvPicPr/>
+                        </pic:nvPicPr>
+                        <pic:blipFill>
+                          <a:blip r:embed="rId8" cstate="print">
+                            <a:extLst>
+                              <a:ext uri="{28A0092B-C50C-407E-A947-70E740481C1C}">
+                                <a14:useLocalDpi xmlns:a14="http://schemas.microsoft.com/office/drawing/2010/main" val="0"/>
+                              </a:ext>
+                            </a:extLst>
+                          </a:blip>
+                          <a:stretch>
+                            <a:fillRect/>
+                          </a:stretch>
+                        </pic:blipFill>
+                        <pic:spPr>
+                          <a:xfrm>
+                            <a:off x="0" y="0"/>
+                            <a:ext cx="214886" cy="203498"/>
+                          </a:xfrm>
+                          <a:prstGeom prst="rect">
+                            <a:avLst/>
+                          </a:prstGeom>
+                        </pic:spPr>
+                      </pic:pic>
+                    </a:graphicData>
+                  </a:graphic>
+                </wp:inline>
+              </w:drawing>
+            </w:r>
           </w:p>
         </w:tc>
         <w:tc>
@@ -3842,9 +3911,40 @@
                 <w:rFonts w:ascii="TH SarabunPSK" w:hAnsi="TH SarabunPSK" w:cs="TH SarabunPSK"/>
                 <w:sz w:val="32"/>
                 <w:szCs w:val="32"/>
-                <w:lang w:bidi="th-TH"/>
-              </w:rPr>
-            </w:pPr>
+                <w:cs/>
+                <w:lang w:bidi="th-TH"/>
+              </w:rPr>
+            </w:pPr>
+            <w:r>
+              <w:rPr>
+                <w:rFonts w:ascii="TH SarabunPSK" w:hAnsi="TH SarabunPSK" w:cs="TH SarabunPSK" w:hint="cs"/>
+                <w:sz w:val="32"/>
+                <w:szCs w:val="32"/>
+                <w:cs/>
+                <w:lang w:bidi="th-TH"/>
+              </w:rPr>
+              <w:t>ต้องมีการปรับเปลี่ยนชื่อโฟลเดอร</w:t>
+            </w:r>
+            <w:r>
+              <w:rPr>
+                <w:rFonts w:ascii="TH SarabunPSK" w:hAnsi="TH SarabunPSK" w:cs="TH SarabunPSK" w:hint="cs"/>
+                <w:sz w:val="32"/>
+                <w:szCs w:val="32"/>
+                <w:cs/>
+                <w:lang w:bidi="th-TH"/>
+              </w:rPr>
+              <w:t>์</w:t>
+            </w:r>
+            <w:r>
+              <w:rPr>
+                <w:rFonts w:ascii="TH SarabunPSK" w:hAnsi="TH SarabunPSK" w:cs="TH SarabunPSK" w:hint="cs"/>
+                <w:sz w:val="32"/>
+                <w:szCs w:val="32"/>
+                <w:cs/>
+                <w:lang w:bidi="th-TH"/>
+              </w:rPr>
+              <w:t>ที่เก็บ</w:t>
+            </w:r>
           </w:p>
         </w:tc>
       </w:tr>
@@ -3957,7 +4057,7 @@
           </w:p>
           <w:p>
             <w:pPr>
-              <w:pStyle w:val="ListParagraph"/>
+              <w:pStyle w:val="a7"/>
               <w:numPr>
                 <w:ilvl w:val="0"/>
                 <w:numId w:val="3"/>
@@ -4009,7 +4109,6 @@
               </w:rPr>
               <w:t>“</w:t>
             </w:r>
-            <w:proofErr w:type="spellStart"/>
             <w:r>
               <w:rPr>
                 <w:rFonts w:ascii="TH SarabunPSK" w:hAnsi="TH SarabunPSK" w:cs="TH SarabunPSK" w:hint="cs"/>
@@ -4028,7 +4127,6 @@
               </w:rPr>
               <w:t>yod</w:t>
             </w:r>
-            <w:proofErr w:type="spellEnd"/>
             <w:r>
               <w:rPr>
                 <w:rFonts w:ascii="TH SarabunPSK" w:hAnsi="TH SarabunPSK" w:cs="TH SarabunPSK" w:hint="cs"/>
@@ -4052,7 +4150,7 @@
           </w:p>
           <w:p>
             <w:pPr>
-              <w:pStyle w:val="ListParagraph"/>
+              <w:pStyle w:val="a7"/>
               <w:numPr>
                 <w:ilvl w:val="0"/>
                 <w:numId w:val="3"/>
@@ -4094,7 +4192,6 @@
               </w:rPr>
               <w:t xml:space="preserve"> = “</w:t>
             </w:r>
-            <w:proofErr w:type="spellStart"/>
             <w:r>
               <w:rPr>
                 <w:rFonts w:ascii="TH SarabunPSK" w:hAnsi="TH SarabunPSK" w:cs="TH SarabunPSK" w:hint="cs"/>
@@ -4104,7 +4201,6 @@
               </w:rPr>
               <w:t>Sodsai</w:t>
             </w:r>
-            <w:proofErr w:type="spellEnd"/>
             <w:r>
               <w:rPr>
                 <w:rFonts w:ascii="TH SarabunPSK" w:hAnsi="TH SarabunPSK" w:cs="TH SarabunPSK" w:hint="cs"/>
@@ -4118,7 +4214,7 @@
           </w:p>
           <w:p>
             <w:pPr>
-              <w:pStyle w:val="ListParagraph"/>
+              <w:pStyle w:val="a7"/>
               <w:numPr>
                 <w:ilvl w:val="0"/>
                 <w:numId w:val="3"/>
@@ -4182,7 +4278,7 @@
           </w:p>
           <w:p>
             <w:pPr>
-              <w:pStyle w:val="ListParagraph"/>
+              <w:pStyle w:val="a7"/>
               <w:numPr>
                 <w:ilvl w:val="0"/>
                 <w:numId w:val="3"/>
@@ -4234,7 +4330,6 @@
               </w:rPr>
               <w:t>“</w:t>
             </w:r>
-            <w:proofErr w:type="spellStart"/>
             <w:r>
               <w:rPr>
                 <w:rFonts w:ascii="TH SarabunPSK" w:hAnsi="TH SarabunPSK" w:cs="TH SarabunPSK" w:hint="cs"/>
@@ -4271,7 +4366,6 @@
               </w:rPr>
               <w:t>mail</w:t>
             </w:r>
-            <w:proofErr w:type="spellEnd"/>
             <w:r>
               <w:rPr>
                 <w:rFonts w:ascii="TH SarabunPSK" w:hAnsi="TH SarabunPSK" w:cs="TH SarabunPSK" w:hint="cs"/>
@@ -4304,7 +4398,7 @@
           </w:p>
           <w:p>
             <w:pPr>
-              <w:pStyle w:val="ListParagraph"/>
+              <w:pStyle w:val="a7"/>
               <w:numPr>
                 <w:ilvl w:val="0"/>
                 <w:numId w:val="3"/>
@@ -4443,7 +4537,7 @@
           </w:p>
           <w:p>
             <w:pPr>
-              <w:pStyle w:val="ListParagraph"/>
+              <w:pStyle w:val="a7"/>
               <w:numPr>
                 <w:ilvl w:val="0"/>
                 <w:numId w:val="3"/>
@@ -4728,6 +4822,54 @@
                 <w:lang w:bidi="th-TH"/>
               </w:rPr>
             </w:pPr>
+            <w:r>
+              <w:rPr>
+                <w:rFonts w:ascii="TH SarabunPSK" w:hAnsi="TH SarabunPSK" w:cs="TH SarabunPSK" w:hint="cs"/>
+                <w:sz w:val="32"/>
+                <w:szCs w:val="32"/>
+                <w:cs/>
+                <w:lang w:bidi="th-TH"/>
+              </w:rPr>
+              <w:t>หลังจากป้อน</w:t>
+            </w:r>
+            <w:r>
+              <w:rPr>
+                <w:rFonts w:ascii="TH SarabunPSK" w:hAnsi="TH SarabunPSK" w:cs="TH SarabunPSK"/>
+                <w:sz w:val="32"/>
+                <w:szCs w:val="32"/>
+                <w:lang w:bidi="th-TH"/>
+              </w:rPr>
+              <w:t xml:space="preserve">input </w:t>
+            </w:r>
+            <w:r>
+              <w:rPr>
+                <w:rFonts w:ascii="TH SarabunPSK" w:hAnsi="TH SarabunPSK" w:cs="TH SarabunPSK" w:hint="cs"/>
+                <w:sz w:val="32"/>
+                <w:szCs w:val="32"/>
+                <w:cs/>
+                <w:lang w:bidi="th-TH"/>
+              </w:rPr>
+              <w:t>ให้ครบทุกตัว</w:t>
+            </w:r>
+            <w:r>
+              <w:rPr>
+                <w:rFonts w:ascii="TH SarabunPSK" w:hAnsi="TH SarabunPSK" w:cs="TH SarabunPSK" w:hint="cs"/>
+                <w:sz w:val="32"/>
+                <w:szCs w:val="32"/>
+                <w:cs/>
+                <w:lang w:bidi="th-TH"/>
+              </w:rPr>
+              <w:t xml:space="preserve">และทำการกดปุ่มก็จะขึ้นหน้า </w:t>
+            </w:r>
+            <w:r>
+              <w:rPr>
+                <w:rFonts w:ascii="TH SarabunPSK" w:hAnsi="TH SarabunPSK" w:cs="TH SarabunPSK"/>
+                <w:sz w:val="32"/>
+                <w:szCs w:val="32"/>
+                <w:lang w:bidi="th-TH"/>
+              </w:rPr>
+              <w:t>Thank you</w:t>
+            </w:r>
           </w:p>
         </w:tc>
         <w:tc>
@@ -4743,6 +4885,56 @@
                 <w:lang w:bidi="th-TH"/>
               </w:rPr>
             </w:pPr>
+            <w:r>
+              <w:rPr>
+                <w:rFonts w:ascii="TH SarabunPSK" w:hAnsi="TH SarabunPSK" w:cs="TH SarabunPSK" w:hint="cs"/>
+                <w:noProof/>
+                <w:sz w:val="32"/>
+                <w:szCs w:val="32"/>
+                <w:lang w:bidi="th-TH"/>
+              </w:rPr>
+              <w:drawing>
+                <wp:inline distT="0" distB="0" distL="0" distR="0" wp14:anchorId="6D004652" wp14:editId="3E96B512">
+                  <wp:extent cx="201761" cy="191069"/>
+                  <wp:effectExtent l="0" t="0" r="8255" b="0"/>
+                  <wp:docPr id="1284964460" name="Picture 1"/>
+                  <wp:cNvGraphicFramePr>
+                    <a:graphicFrameLocks xmlns:a="http://schemas.openxmlformats.org/drawingml/2006/main" noChangeAspect="1"/>
+                  </wp:cNvGraphicFramePr>
+                  <a:graphic xmlns:a="http://schemas.openxmlformats.org/drawingml/2006/main">
+                    <a:graphicData uri="http://schemas.openxmlformats.org/drawingml/2006/picture">
+                      <pic:pic xmlns:pic="http://schemas.openxmlformats.org/drawingml/2006/picture">
+                        <pic:nvPicPr>
+                          <pic:cNvPr id="1" name="th[1].png"/>
+                          <pic:cNvPicPr/>
+                        </pic:nvPicPr>
+                        <pic:blipFill>
+                          <a:blip r:embed="rId8" cstate="print">
+                            <a:extLst>
+                              <a:ext uri="{28A0092B-C50C-407E-A947-70E740481C1C}">
+                                <a14:useLocalDpi xmlns:a14="http://schemas.microsoft.com/office/drawing/2010/main" val="0"/>
+                              </a:ext>
+                            </a:extLst>
+                          </a:blip>
+                          <a:stretch>
+                            <a:fillRect/>
+                          </a:stretch>
+                        </pic:blipFill>
+                        <pic:spPr>
+                          <a:xfrm>
+                            <a:off x="0" y="0"/>
+                            <a:ext cx="214886" cy="203498"/>
+                          </a:xfrm>
+                          <a:prstGeom prst="rect">
+                            <a:avLst/>
+                          </a:prstGeom>
+                        </pic:spPr>
+                      </pic:pic>
+                    </a:graphicData>
+                  </a:graphic>
+                </wp:inline>
+              </w:drawing>
+            </w:r>
           </w:p>
         </w:tc>
         <w:tc>
@@ -4755,9 +4947,20 @@
                 <w:rFonts w:ascii="TH SarabunPSK" w:hAnsi="TH SarabunPSK" w:cs="TH SarabunPSK"/>
                 <w:sz w:val="32"/>
                 <w:szCs w:val="32"/>
-                <w:lang w:bidi="th-TH"/>
-              </w:rPr>
-            </w:pPr>
+                <w:cs/>
+                <w:lang w:bidi="th-TH"/>
+              </w:rPr>
+            </w:pPr>
+            <w:r>
+              <w:rPr>
+                <w:rFonts w:ascii="TH SarabunPSK" w:hAnsi="TH SarabunPSK" w:cs="TH SarabunPSK" w:hint="cs"/>
+                <w:sz w:val="32"/>
+                <w:szCs w:val="32"/>
+                <w:cs/>
+                <w:lang w:bidi="th-TH"/>
+              </w:rPr>
+              <w:t>ต้องใส่ตัวแปรให้ครบทุกตัว</w:t>
+            </w:r>
           </w:p>
         </w:tc>
       </w:tr>
@@ -5313,6 +5516,56 @@
                 <w:lang w:bidi="th-TH"/>
               </w:rPr>
             </w:pPr>
+            <w:r>
+              <w:rPr>
+                <w:rFonts w:ascii="TH SarabunPSK" w:hAnsi="TH SarabunPSK" w:cs="TH SarabunPSK" w:hint="cs"/>
+                <w:noProof/>
+                <w:sz w:val="32"/>
+                <w:szCs w:val="32"/>
+                <w:lang w:bidi="th-TH"/>
+              </w:rPr>
+              <w:drawing>
+                <wp:inline distT="0" distB="0" distL="0" distR="0" wp14:anchorId="5EBFD6D0" wp14:editId="00A0D8D6">
+                  <wp:extent cx="201761" cy="191069"/>
+                  <wp:effectExtent l="0" t="0" r="8255" b="0"/>
+                  <wp:docPr id="507879520" name="Picture 1"/>
+                  <wp:cNvGraphicFramePr>
+                    <a:graphicFrameLocks xmlns:a="http://schemas.openxmlformats.org/drawingml/2006/main" noChangeAspect="1"/>
+                  </wp:cNvGraphicFramePr>
+                  <a:graphic xmlns:a="http://schemas.openxmlformats.org/drawingml/2006/main">
+                    <a:graphicData uri="http://schemas.openxmlformats.org/drawingml/2006/picture">
+                      <pic:pic xmlns:pic="http://schemas.openxmlformats.org/drawingml/2006/picture">
+                        <pic:nvPicPr>
+                          <pic:cNvPr id="1" name="th[1].png"/>
+                          <pic:cNvPicPr/>
+                        </pic:nvPicPr>
+                        <pic:blipFill>
+                          <a:blip r:embed="rId8" cstate="print">
+                            <a:extLst>
+                              <a:ext uri="{28A0092B-C50C-407E-A947-70E740481C1C}">
+                                <a14:useLocalDpi xmlns:a14="http://schemas.microsoft.com/office/drawing/2010/main" val="0"/>
+                              </a:ext>
+                            </a:extLst>
+                          </a:blip>
+                          <a:stretch>
+                            <a:fillRect/>
+                          </a:stretch>
+                        </pic:blipFill>
+                        <pic:spPr>
+                          <a:xfrm>
+                            <a:off x="0" y="0"/>
+                            <a:ext cx="214886" cy="203498"/>
+                          </a:xfrm>
+                          <a:prstGeom prst="rect">
+                            <a:avLst/>
+                          </a:prstGeom>
+                        </pic:spPr>
+                      </pic:pic>
+                    </a:graphicData>
+                  </a:graphic>
+                </wp:inline>
+              </w:drawing>
+            </w:r>
           </w:p>
         </w:tc>
         <w:tc>
@@ -5440,7 +5693,7 @@
           </w:p>
           <w:p>
             <w:pPr>
-              <w:pStyle w:val="ListParagraph"/>
+              <w:pStyle w:val="a7"/>
               <w:numPr>
                 <w:ilvl w:val="0"/>
                 <w:numId w:val="12"/>
@@ -5482,7 +5735,6 @@
               </w:rPr>
               <w:t xml:space="preserve"> = “</w:t>
             </w:r>
-            <w:proofErr w:type="spellStart"/>
             <w:r>
               <w:rPr>
                 <w:rFonts w:ascii="TH SarabunPSK" w:hAnsi="TH SarabunPSK" w:cs="TH SarabunPSK" w:hint="cs"/>
@@ -5501,7 +5753,6 @@
               </w:rPr>
               <w:t>yod</w:t>
             </w:r>
-            <w:proofErr w:type="spellEnd"/>
             <w:r>
               <w:rPr>
                 <w:rFonts w:ascii="TH SarabunPSK" w:hAnsi="TH SarabunPSK" w:cs="TH SarabunPSK" w:hint="cs"/>
@@ -5515,7 +5766,7 @@
           </w:p>
           <w:p>
             <w:pPr>
-              <w:pStyle w:val="ListParagraph"/>
+              <w:pStyle w:val="a7"/>
               <w:numPr>
                 <w:ilvl w:val="0"/>
                 <w:numId w:val="12"/>
@@ -5557,7 +5808,6 @@
               </w:rPr>
               <w:t xml:space="preserve"> = “</w:t>
             </w:r>
-            <w:proofErr w:type="spellStart"/>
             <w:r>
               <w:rPr>
                 <w:rFonts w:ascii="TH SarabunPSK" w:hAnsi="TH SarabunPSK" w:cs="TH SarabunPSK" w:hint="cs"/>
@@ -5567,7 +5817,6 @@
               </w:rPr>
               <w:t>Sodsai</w:t>
             </w:r>
-            <w:proofErr w:type="spellEnd"/>
             <w:r>
               <w:rPr>
                 <w:rFonts w:ascii="TH SarabunPSK" w:hAnsi="TH SarabunPSK" w:cs="TH SarabunPSK" w:hint="cs"/>
@@ -5581,7 +5830,7 @@
           </w:p>
           <w:p>
             <w:pPr>
-              <w:pStyle w:val="ListParagraph"/>
+              <w:pStyle w:val="a7"/>
               <w:numPr>
                 <w:ilvl w:val="0"/>
                 <w:numId w:val="12"/>
@@ -5623,7 +5872,6 @@
               </w:rPr>
               <w:t>= “</w:t>
             </w:r>
-            <w:proofErr w:type="spellStart"/>
             <w:r>
               <w:rPr>
                 <w:rFonts w:ascii="TH SarabunPSK" w:hAnsi="TH SarabunPSK" w:cs="TH SarabunPSK" w:hint="cs"/>
@@ -5651,7 +5899,6 @@
               </w:rPr>
               <w:t>@kkumail</w:t>
             </w:r>
-            <w:proofErr w:type="spellEnd"/>
             <w:r>
               <w:rPr>
                 <w:rFonts w:ascii="TH SarabunPSK" w:hAnsi="TH SarabunPSK" w:cs="TH SarabunPSK" w:hint="cs"/>
@@ -5684,7 +5931,7 @@
           </w:p>
           <w:p>
             <w:pPr>
-              <w:pStyle w:val="ListParagraph"/>
+              <w:pStyle w:val="a7"/>
               <w:numPr>
                 <w:ilvl w:val="0"/>
                 <w:numId w:val="12"/>
@@ -5823,7 +6070,7 @@
           </w:p>
           <w:p>
             <w:pPr>
-              <w:pStyle w:val="ListParagraph"/>
+              <w:pStyle w:val="a7"/>
               <w:numPr>
                 <w:ilvl w:val="0"/>
                 <w:numId w:val="12"/>
@@ -6014,12 +6261,50 @@
           <w:p>
             <w:pPr>
               <w:rPr>
-                <w:rFonts w:ascii="TH SarabunPSK" w:hAnsi="TH SarabunPSK" w:cs="TH SarabunPSK"/>
-                <w:sz w:val="32"/>
-                <w:szCs w:val="32"/>
-                <w:lang w:bidi="th-TH"/>
-              </w:rPr>
-            </w:pPr>
+                <w:rFonts w:ascii="TH SarabunPSK" w:hAnsi="TH SarabunPSK" w:cs="TH SarabunPSK" w:hint="cs"/>
+                <w:sz w:val="32"/>
+                <w:szCs w:val="32"/>
+                <w:lang w:bidi="th-TH"/>
+              </w:rPr>
+            </w:pPr>
+            <w:r>
+              <w:rPr>
+                <w:rFonts w:ascii="TH SarabunPSK" w:hAnsi="TH SarabunPSK" w:cs="TH SarabunPSK" w:hint="cs"/>
+                <w:sz w:val="32"/>
+                <w:szCs w:val="32"/>
+                <w:cs/>
+                <w:lang w:bidi="th-TH"/>
+              </w:rPr>
+              <w:t xml:space="preserve">ทำงานได้ โดยผมได้เริ่มทำการแบ่ง ไฟล์ภาพเป็น </w:t>
+            </w:r>
+            <w:r>
+              <w:rPr>
+                <w:rFonts w:ascii="TH SarabunPSK" w:hAnsi="TH SarabunPSK" w:cs="TH SarabunPSK"/>
+                <w:sz w:val="32"/>
+                <w:szCs w:val="32"/>
+                <w:lang w:bidi="th-TH"/>
+              </w:rPr>
+              <w:t xml:space="preserve">input.png </w:t>
+            </w:r>
+            <w:r>
+              <w:rPr>
+                <w:rFonts w:ascii="TH SarabunPSK" w:hAnsi="TH SarabunPSK" w:cs="TH SarabunPSK" w:hint="cs"/>
+                <w:sz w:val="32"/>
+                <w:szCs w:val="32"/>
+                <w:cs/>
+                <w:lang w:bidi="th-TH"/>
+              </w:rPr>
+              <w:t xml:space="preserve">กับ </w:t>
+            </w:r>
+            <w:r>
+              <w:rPr>
+                <w:rFonts w:ascii="TH SarabunPSK" w:hAnsi="TH SarabunPSK" w:cs="TH SarabunPSK"/>
+                <w:sz w:val="32"/>
+                <w:szCs w:val="32"/>
+                <w:lang w:bidi="th-TH"/>
+              </w:rPr>
+              <w:t>result.png</w:t>
+            </w:r>
           </w:p>
         </w:tc>
         <w:tc>
@@ -6035,6 +6320,56 @@
                 <w:lang w:bidi="th-TH"/>
               </w:rPr>
             </w:pPr>
+            <w:r>
+              <w:rPr>
+                <w:rFonts w:ascii="TH SarabunPSK" w:hAnsi="TH SarabunPSK" w:cs="TH SarabunPSK" w:hint="cs"/>
+                <w:noProof/>
+                <w:sz w:val="32"/>
+                <w:szCs w:val="32"/>
+                <w:lang w:bidi="th-TH"/>
+              </w:rPr>
+              <w:drawing>
+                <wp:inline distT="0" distB="0" distL="0" distR="0" wp14:anchorId="0DB5294B" wp14:editId="79FDE6E1">
+                  <wp:extent cx="201761" cy="191069"/>
+                  <wp:effectExtent l="0" t="0" r="8255" b="0"/>
+                  <wp:docPr id="1782734977" name="Picture 1"/>
+                  <wp:cNvGraphicFramePr>
+                    <a:graphicFrameLocks xmlns:a="http://schemas.openxmlformats.org/drawingml/2006/main" noChangeAspect="1"/>
+                  </wp:cNvGraphicFramePr>
+                  <a:graphic xmlns:a="http://schemas.openxmlformats.org/drawingml/2006/main">
+                    <a:graphicData uri="http://schemas.openxmlformats.org/drawingml/2006/picture">
+                      <pic:pic xmlns:pic="http://schemas.openxmlformats.org/drawingml/2006/picture">
+                        <pic:nvPicPr>
+                          <pic:cNvPr id="1" name="th[1].png"/>
+                          <pic:cNvPicPr/>
+                        </pic:nvPicPr>
+                        <pic:blipFill>
+                          <a:blip r:embed="rId8" cstate="print">
+                            <a:extLst>
+                              <a:ext uri="{28A0092B-C50C-407E-A947-70E740481C1C}">
+                                <a14:useLocalDpi xmlns:a14="http://schemas.microsoft.com/office/drawing/2010/main" val="0"/>
+                              </a:ext>
+                            </a:extLst>
+                          </a:blip>
+                          <a:stretch>
+                            <a:fillRect/>
+                          </a:stretch>
+                        </pic:blipFill>
+                        <pic:spPr>
+                          <a:xfrm>
+                            <a:off x="0" y="0"/>
+                            <a:ext cx="214886" cy="203498"/>
+                          </a:xfrm>
+                          <a:prstGeom prst="rect">
+                            <a:avLst/>
+                          </a:prstGeom>
+                        </pic:spPr>
+                      </pic:pic>
+                    </a:graphicData>
+                  </a:graphic>
+                </wp:inline>
+              </w:drawing>
+            </w:r>
           </w:p>
         </w:tc>
         <w:tc>
@@ -6044,12 +6379,59 @@
           <w:p>
             <w:pPr>
               <w:rPr>
-                <w:rFonts w:ascii="TH SarabunPSK" w:hAnsi="TH SarabunPSK" w:cs="TH SarabunPSK"/>
-                <w:sz w:val="32"/>
-                <w:szCs w:val="32"/>
-                <w:lang w:bidi="th-TH"/>
-              </w:rPr>
-            </w:pPr>
+                <w:rFonts w:ascii="TH SarabunPSK" w:hAnsi="TH SarabunPSK" w:cs="TH SarabunPSK" w:hint="cs"/>
+                <w:sz w:val="32"/>
+                <w:szCs w:val="32"/>
+                <w:lang w:bidi="th-TH"/>
+              </w:rPr>
+            </w:pPr>
+            <w:r>
+              <w:rPr>
+                <w:rFonts w:ascii="TH SarabunPSK" w:hAnsi="TH SarabunPSK" w:cs="TH SarabunPSK" w:hint="cs"/>
+                <w:sz w:val="32"/>
+                <w:szCs w:val="32"/>
+                <w:cs/>
+                <w:lang w:bidi="th-TH"/>
+              </w:rPr>
+              <w:t>ตรวจสอบได้ที่</w:t>
+            </w:r>
+            <w:r>
+              <w:rPr>
+                <w:rFonts w:ascii="TH SarabunPSK" w:hAnsi="TH SarabunPSK" w:cs="TH SarabunPSK"/>
+                <w:sz w:val="32"/>
+                <w:szCs w:val="32"/>
+                <w:lang w:bidi="th-TH"/>
+              </w:rPr>
+              <w:t xml:space="preserve"> </w:t>
+            </w:r>
+            <w:r>
+              <w:rPr>
+                <w:rFonts w:ascii="TH SarabunPSK" w:hAnsi="TH SarabunPSK" w:cs="TH SarabunPSK"/>
+                <w:sz w:val="32"/>
+                <w:szCs w:val="32"/>
+                <w:lang w:bidi="th-TH"/>
+              </w:rPr>
+              <w:t xml:space="preserve">input.png </w:t>
+            </w:r>
+            <w:r>
+              <w:rPr>
+                <w:rFonts w:ascii="TH SarabunPSK" w:hAnsi="TH SarabunPSK" w:cs="TH SarabunPSK" w:hint="cs"/>
+                <w:sz w:val="32"/>
+                <w:szCs w:val="32"/>
+                <w:cs/>
+                <w:lang w:bidi="th-TH"/>
+              </w:rPr>
+              <w:t xml:space="preserve">กับ </w:t>
+            </w:r>
+            <w:r>
+              <w:rPr>
+                <w:rFonts w:ascii="TH SarabunPSK" w:hAnsi="TH SarabunPSK" w:cs="TH SarabunPSK"/>
+                <w:sz w:val="32"/>
+                <w:szCs w:val="32"/>
+                <w:lang w:bidi="th-TH"/>
+              </w:rPr>
+              <w:t>result.png</w:t>
+            </w:r>
           </w:p>
         </w:tc>
       </w:tr>
@@ -6126,7 +6508,7 @@
     </w:p>
     <w:tbl>
       <w:tblPr>
-        <w:tblStyle w:val="TableGrid"/>
+        <w:tblStyle w:val="a8"/>
         <w:tblW w:w="14130" w:type="dxa"/>
         <w:tblInd w:w="-635" w:type="dxa"/>
         <w:tblLook w:val="04A0" w:firstRow="1" w:lastRow="0" w:firstColumn="1" w:lastColumn="0" w:noHBand="0" w:noVBand="1"/>
@@ -7700,6 +8082,56 @@
                 <w:lang w:bidi="th-TH"/>
               </w:rPr>
             </w:pPr>
+            <w:r>
+              <w:rPr>
+                <w:rFonts w:ascii="TH SarabunPSK" w:hAnsi="TH SarabunPSK" w:cs="TH SarabunPSK" w:hint="cs"/>
+                <w:noProof/>
+                <w:sz w:val="32"/>
+                <w:szCs w:val="32"/>
+                <w:lang w:bidi="th-TH"/>
+              </w:rPr>
+              <w:drawing>
+                <wp:inline distT="0" distB="0" distL="0" distR="0" wp14:anchorId="015D65F1" wp14:editId="771C8FF6">
+                  <wp:extent cx="201761" cy="191069"/>
+                  <wp:effectExtent l="0" t="0" r="8255" b="0"/>
+                  <wp:docPr id="460888538" name="Picture 1"/>
+                  <wp:cNvGraphicFramePr>
+                    <a:graphicFrameLocks xmlns:a="http://schemas.openxmlformats.org/drawingml/2006/main" noChangeAspect="1"/>
+                  </wp:cNvGraphicFramePr>
+                  <a:graphic xmlns:a="http://schemas.openxmlformats.org/drawingml/2006/main">
+                    <a:graphicData uri="http://schemas.openxmlformats.org/drawingml/2006/picture">
+                      <pic:pic xmlns:pic="http://schemas.openxmlformats.org/drawingml/2006/picture">
+                        <pic:nvPicPr>
+                          <pic:cNvPr id="1" name="th[1].png"/>
+                          <pic:cNvPicPr/>
+                        </pic:nvPicPr>
+                        <pic:blipFill>
+                          <a:blip r:embed="rId8" cstate="print">
+                            <a:extLst>
+                              <a:ext uri="{28A0092B-C50C-407E-A947-70E740481C1C}">
+                                <a14:useLocalDpi xmlns:a14="http://schemas.microsoft.com/office/drawing/2010/main" val="0"/>
+                              </a:ext>
+                            </a:extLst>
+                          </a:blip>
+                          <a:stretch>
+                            <a:fillRect/>
+                          </a:stretch>
+                        </pic:blipFill>
+                        <pic:spPr>
+                          <a:xfrm>
+                            <a:off x="0" y="0"/>
+                            <a:ext cx="214886" cy="203498"/>
+                          </a:xfrm>
+                          <a:prstGeom prst="rect">
+                            <a:avLst/>
+                          </a:prstGeom>
+                        </pic:spPr>
+                      </pic:pic>
+                    </a:graphicData>
+                  </a:graphic>
+                </wp:inline>
+              </w:drawing>
+            </w:r>
           </w:p>
         </w:tc>
         <w:tc>
@@ -7837,7 +8269,7 @@
           </w:p>
           <w:p>
             <w:pPr>
-              <w:pStyle w:val="ListParagraph"/>
+              <w:pStyle w:val="a7"/>
               <w:numPr>
                 <w:ilvl w:val="0"/>
                 <w:numId w:val="13"/>
@@ -7879,15 +8311,23 @@
               </w:rPr>
               <w:t xml:space="preserve"> = “</w:t>
             </w:r>
-            <w:proofErr w:type="spellStart"/>
-            <w:r>
-              <w:rPr>
-                <w:rFonts w:ascii="TH SarabunPSK" w:hAnsi="TH SarabunPSK" w:cs="TH SarabunPSK" w:hint="cs"/>
-                <w:sz w:val="32"/>
-                <w:szCs w:val="32"/>
-                <w:lang w:bidi="th-TH"/>
-              </w:rPr>
-              <w:t>Sod</w:t>
+            <w:r>
+              <w:rPr>
+                <w:rFonts w:ascii="TH SarabunPSK" w:hAnsi="TH SarabunPSK" w:cs="TH SarabunPSK" w:hint="cs"/>
+                <w:sz w:val="32"/>
+                <w:szCs w:val="32"/>
+                <w:lang w:bidi="th-TH"/>
+              </w:rPr>
+              <w:t>So</w:t>
+            </w:r>
+            <w:r>
+              <w:rPr>
+                <w:rFonts w:ascii="TH SarabunPSK" w:hAnsi="TH SarabunPSK" w:cs="TH SarabunPSK"/>
+                <w:sz w:val="32"/>
+                <w:szCs w:val="32"/>
+                <w:lang w:bidi="th-TH"/>
+              </w:rPr>
+              <w:t>m</w:t>
             </w:r>
             <w:r>
               <w:rPr>
@@ -7898,7 +8338,6 @@
               </w:rPr>
               <w:t>yod</w:t>
             </w:r>
-            <w:proofErr w:type="spellEnd"/>
             <w:r>
               <w:rPr>
                 <w:rFonts w:ascii="TH SarabunPSK" w:hAnsi="TH SarabunPSK" w:cs="TH SarabunPSK" w:hint="cs"/>
@@ -7912,7 +8351,7 @@
           </w:p>
           <w:p>
             <w:pPr>
-              <w:pStyle w:val="ListParagraph"/>
+              <w:pStyle w:val="a7"/>
               <w:numPr>
                 <w:ilvl w:val="0"/>
                 <w:numId w:val="13"/>
@@ -7976,7 +8415,7 @@
           </w:p>
           <w:p>
             <w:pPr>
-              <w:pStyle w:val="ListParagraph"/>
+              <w:pStyle w:val="a7"/>
               <w:numPr>
                 <w:ilvl w:val="0"/>
                 <w:numId w:val="13"/>
@@ -8018,7 +8457,6 @@
               </w:rPr>
               <w:t>= “</w:t>
             </w:r>
-            <w:proofErr w:type="spellStart"/>
             <w:r>
               <w:rPr>
                 <w:rFonts w:ascii="TH SarabunPSK" w:hAnsi="TH SarabunPSK" w:cs="TH SarabunPSK" w:hint="cs"/>
@@ -8046,7 +8484,6 @@
               </w:rPr>
               <w:t>@kkumail</w:t>
             </w:r>
-            <w:proofErr w:type="spellEnd"/>
             <w:r>
               <w:rPr>
                 <w:rFonts w:ascii="TH SarabunPSK" w:hAnsi="TH SarabunPSK" w:cs="TH SarabunPSK" w:hint="cs"/>
@@ -8079,7 +8516,7 @@
           </w:p>
           <w:p>
             <w:pPr>
-              <w:pStyle w:val="ListParagraph"/>
+              <w:pStyle w:val="a7"/>
               <w:numPr>
                 <w:ilvl w:val="0"/>
                 <w:numId w:val="13"/>
@@ -8218,7 +8655,7 @@
           </w:p>
           <w:p>
             <w:pPr>
-              <w:pStyle w:val="ListParagraph"/>
+              <w:pStyle w:val="a7"/>
               <w:numPr>
                 <w:ilvl w:val="0"/>
                 <w:numId w:val="13"/>
@@ -8263,7 +8700,7 @@
           </w:p>
           <w:p>
             <w:pPr>
-              <w:pStyle w:val="ListParagraph"/>
+              <w:pStyle w:val="a7"/>
               <w:ind w:left="251"/>
               <w:rPr>
                 <w:rFonts w:ascii="TH SarabunPSK" w:hAnsi="TH SarabunPSK" w:cs="TH SarabunPSK"/>
@@ -8370,6 +8807,99 @@
                 <w:lang w:bidi="th-TH"/>
               </w:rPr>
             </w:pPr>
+            <w:r>
+              <w:rPr>
+                <w:rFonts w:ascii="TH SarabunPSK" w:hAnsi="TH SarabunPSK" w:cs="TH SarabunPSK" w:hint="cs"/>
+                <w:sz w:val="32"/>
+                <w:szCs w:val="32"/>
+                <w:cs/>
+                <w:lang w:bidi="th-TH"/>
+              </w:rPr>
+              <w:t xml:space="preserve">ได้ผลลัพธ์ตามที่คาดหวังเพราะไม่ได้ใส่ </w:t>
+            </w:r>
+            <w:r>
+              <w:rPr>
+                <w:rFonts w:ascii="TH SarabunPSK" w:hAnsi="TH SarabunPSK" w:cs="TH SarabunPSK"/>
+                <w:sz w:val="32"/>
+                <w:szCs w:val="32"/>
+                <w:lang w:bidi="th-TH"/>
+              </w:rPr>
+              <w:t>firstname</w:t>
+            </w:r>
+            <w:r>
+              <w:rPr>
+                <w:rFonts w:ascii="TH SarabunPSK" w:hAnsi="TH SarabunPSK" w:cs="TH SarabunPSK" w:hint="cs"/>
+                <w:sz w:val="32"/>
+                <w:szCs w:val="32"/>
+                <w:cs/>
+                <w:lang w:bidi="th-TH"/>
+              </w:rPr>
+              <w:t xml:space="preserve"> โดยผมได้เริ่มทำการแบ่ง ไฟล์ภาพเป็น </w:t>
+            </w:r>
+            <w:r>
+              <w:rPr>
+                <w:rFonts w:ascii="TH SarabunPSK" w:hAnsi="TH SarabunPSK" w:cs="TH SarabunPSK"/>
+                <w:sz w:val="32"/>
+                <w:szCs w:val="32"/>
+                <w:lang w:bidi="th-TH"/>
+              </w:rPr>
+              <w:t>input</w:t>
+            </w:r>
+            <w:r>
+              <w:rPr>
+                <w:rFonts w:ascii="TH SarabunPSK" w:hAnsi="TH SarabunPSK" w:cs="TH SarabunPSK"/>
+                <w:sz w:val="32"/>
+                <w:szCs w:val="32"/>
+                <w:lang w:bidi="th-TH"/>
+              </w:rPr>
+              <w:t>1</w:t>
+            </w:r>
+            <w:r>
+              <w:rPr>
+                <w:rFonts w:ascii="TH SarabunPSK" w:hAnsi="TH SarabunPSK" w:cs="TH SarabunPSK"/>
+                <w:sz w:val="32"/>
+                <w:szCs w:val="32"/>
+                <w:lang w:bidi="th-TH"/>
+              </w:rPr>
+              <w:t xml:space="preserve">.png </w:t>
+            </w:r>
+            <w:r>
+              <w:rPr>
+                <w:rFonts w:ascii="TH SarabunPSK" w:hAnsi="TH SarabunPSK" w:cs="TH SarabunPSK" w:hint="cs"/>
+                <w:sz w:val="32"/>
+                <w:szCs w:val="32"/>
+                <w:cs/>
+                <w:lang w:bidi="th-TH"/>
+              </w:rPr>
+              <w:t xml:space="preserve">กับ </w:t>
+            </w:r>
+            <w:r>
+              <w:rPr>
+                <w:rFonts w:ascii="TH SarabunPSK" w:hAnsi="TH SarabunPSK" w:cs="TH SarabunPSK"/>
+                <w:sz w:val="32"/>
+                <w:szCs w:val="32"/>
+                <w:lang w:bidi="th-TH"/>
+              </w:rPr>
+              <w:t>result</w:t>
+            </w:r>
+            <w:r>
+              <w:rPr>
+                <w:rFonts w:ascii="TH SarabunPSK" w:hAnsi="TH SarabunPSK" w:cs="TH SarabunPSK"/>
+                <w:sz w:val="32"/>
+                <w:szCs w:val="32"/>
+                <w:lang w:bidi="th-TH"/>
+              </w:rPr>
+              <w:t>1</w:t>
+            </w:r>
+            <w:r>
+              <w:rPr>
+                <w:rFonts w:ascii="TH SarabunPSK" w:hAnsi="TH SarabunPSK" w:cs="TH SarabunPSK"/>
+                <w:sz w:val="32"/>
+                <w:szCs w:val="32"/>
+                <w:lang w:bidi="th-TH"/>
+              </w:rPr>
+              <w:t>.png</w:t>
+            </w:r>
           </w:p>
         </w:tc>
         <w:tc>
@@ -8385,6 +8915,56 @@
                 <w:lang w:bidi="th-TH"/>
               </w:rPr>
             </w:pPr>
+            <w:r>
+              <w:rPr>
+                <w:rFonts w:ascii="TH SarabunPSK" w:hAnsi="TH SarabunPSK" w:cs="TH SarabunPSK" w:hint="cs"/>
+                <w:noProof/>
+                <w:sz w:val="32"/>
+                <w:szCs w:val="32"/>
+                <w:lang w:bidi="th-TH"/>
+              </w:rPr>
+              <w:drawing>
+                <wp:inline distT="0" distB="0" distL="0" distR="0" wp14:anchorId="4BC74EDC" wp14:editId="3829352D">
+                  <wp:extent cx="201761" cy="191069"/>
+                  <wp:effectExtent l="0" t="0" r="8255" b="0"/>
+                  <wp:docPr id="833320419" name="Picture 1"/>
+                  <wp:cNvGraphicFramePr>
+                    <a:graphicFrameLocks xmlns:a="http://schemas.openxmlformats.org/drawingml/2006/main" noChangeAspect="1"/>
+                  </wp:cNvGraphicFramePr>
+                  <a:graphic xmlns:a="http://schemas.openxmlformats.org/drawingml/2006/main">
+                    <a:graphicData uri="http://schemas.openxmlformats.org/drawingml/2006/picture">
+                      <pic:pic xmlns:pic="http://schemas.openxmlformats.org/drawingml/2006/picture">
+                        <pic:nvPicPr>
+                          <pic:cNvPr id="1" name="th[1].png"/>
+                          <pic:cNvPicPr/>
+                        </pic:nvPicPr>
+                        <pic:blipFill>
+                          <a:blip r:embed="rId8" cstate="print">
+                            <a:extLst>
+                              <a:ext uri="{28A0092B-C50C-407E-A947-70E740481C1C}">
+                                <a14:useLocalDpi xmlns:a14="http://schemas.microsoft.com/office/drawing/2010/main" val="0"/>
+                              </a:ext>
+                            </a:extLst>
+                          </a:blip>
+                          <a:stretch>
+                            <a:fillRect/>
+                          </a:stretch>
+                        </pic:blipFill>
+                        <pic:spPr>
+                          <a:xfrm>
+                            <a:off x="0" y="0"/>
+                            <a:ext cx="214886" cy="203498"/>
+                          </a:xfrm>
+                          <a:prstGeom prst="rect">
+                            <a:avLst/>
+                          </a:prstGeom>
+                        </pic:spPr>
+                      </pic:pic>
+                    </a:graphicData>
+                  </a:graphic>
+                </wp:inline>
+              </w:drawing>
+            </w:r>
           </w:p>
         </w:tc>
         <w:tc>
@@ -8400,6 +8980,80 @@
                 <w:lang w:bidi="th-TH"/>
               </w:rPr>
             </w:pPr>
+            <w:r>
+              <w:rPr>
+                <w:rFonts w:ascii="TH SarabunPSK" w:hAnsi="TH SarabunPSK" w:cs="TH SarabunPSK" w:hint="cs"/>
+                <w:sz w:val="32"/>
+                <w:szCs w:val="32"/>
+                <w:cs/>
+                <w:lang w:bidi="th-TH"/>
+              </w:rPr>
+              <w:t>ตรวจสอบได้ที่</w:t>
+            </w:r>
+            <w:r>
+              <w:rPr>
+                <w:rFonts w:ascii="TH SarabunPSK" w:hAnsi="TH SarabunPSK" w:cs="TH SarabunPSK"/>
+                <w:sz w:val="32"/>
+                <w:szCs w:val="32"/>
+                <w:lang w:bidi="th-TH"/>
+              </w:rPr>
+              <w:t xml:space="preserve"> input</w:t>
+            </w:r>
+            <w:r>
+              <w:rPr>
+                <w:rFonts w:ascii="TH SarabunPSK" w:hAnsi="TH SarabunPSK" w:cs="TH SarabunPSK"/>
+                <w:sz w:val="32"/>
+                <w:szCs w:val="32"/>
+                <w:lang w:bidi="th-TH"/>
+              </w:rPr>
+              <w:t>1</w:t>
+            </w:r>
+            <w:r>
+              <w:rPr>
+                <w:rFonts w:ascii="TH SarabunPSK" w:hAnsi="TH SarabunPSK" w:cs="TH SarabunPSK"/>
+                <w:sz w:val="32"/>
+                <w:szCs w:val="32"/>
+                <w:lang w:bidi="th-TH"/>
+              </w:rPr>
+              <w:t xml:space="preserve">.png </w:t>
+            </w:r>
+            <w:r>
+              <w:rPr>
+                <w:rFonts w:ascii="TH SarabunPSK" w:hAnsi="TH SarabunPSK" w:cs="TH SarabunPSK" w:hint="cs"/>
+                <w:sz w:val="32"/>
+                <w:szCs w:val="32"/>
+                <w:cs/>
+                <w:lang w:bidi="th-TH"/>
+              </w:rPr>
+              <w:t xml:space="preserve">กับ </w:t>
+            </w:r>
+            <w:r>
+              <w:rPr>
+                <w:rFonts w:ascii="TH SarabunPSK" w:hAnsi="TH SarabunPSK" w:cs="TH SarabunPSK"/>
+                <w:sz w:val="32"/>
+                <w:szCs w:val="32"/>
+                <w:lang w:bidi="th-TH"/>
+              </w:rPr>
+              <w:t>result</w:t>
+            </w:r>
+            <w:r>
+              <w:rPr>
+                <w:rFonts w:ascii="TH SarabunPSK" w:hAnsi="TH SarabunPSK" w:cs="TH SarabunPSK"/>
+                <w:sz w:val="32"/>
+                <w:szCs w:val="32"/>
+                <w:lang w:bidi="th-TH"/>
+              </w:rPr>
+              <w:t>1</w:t>
+            </w:r>
+            <w:r>
+              <w:rPr>
+                <w:rFonts w:ascii="TH SarabunPSK" w:hAnsi="TH SarabunPSK" w:cs="TH SarabunPSK"/>
+                <w:sz w:val="32"/>
+                <w:szCs w:val="32"/>
+                <w:lang w:bidi="th-TH"/>
+              </w:rPr>
+              <w:t>.png</w:t>
+            </w:r>
           </w:p>
         </w:tc>
       </w:tr>
@@ -8937,6 +9591,56 @@
                 <w:lang w:bidi="th-TH"/>
               </w:rPr>
             </w:pPr>
+            <w:r>
+              <w:rPr>
+                <w:rFonts w:ascii="TH SarabunPSK" w:hAnsi="TH SarabunPSK" w:cs="TH SarabunPSK" w:hint="cs"/>
+                <w:noProof/>
+                <w:sz w:val="32"/>
+                <w:szCs w:val="32"/>
+                <w:lang w:bidi="th-TH"/>
+              </w:rPr>
+              <w:drawing>
+                <wp:inline distT="0" distB="0" distL="0" distR="0" wp14:anchorId="7A91D845" wp14:editId="4822B7AB">
+                  <wp:extent cx="201761" cy="191069"/>
+                  <wp:effectExtent l="0" t="0" r="8255" b="0"/>
+                  <wp:docPr id="1115324021" name="Picture 1"/>
+                  <wp:cNvGraphicFramePr>
+                    <a:graphicFrameLocks xmlns:a="http://schemas.openxmlformats.org/drawingml/2006/main" noChangeAspect="1"/>
+                  </wp:cNvGraphicFramePr>
+                  <a:graphic xmlns:a="http://schemas.openxmlformats.org/drawingml/2006/main">
+                    <a:graphicData uri="http://schemas.openxmlformats.org/drawingml/2006/picture">
+                      <pic:pic xmlns:pic="http://schemas.openxmlformats.org/drawingml/2006/picture">
+                        <pic:nvPicPr>
+                          <pic:cNvPr id="1" name="th[1].png"/>
+                          <pic:cNvPicPr/>
+                        </pic:nvPicPr>
+                        <pic:blipFill>
+                          <a:blip r:embed="rId8" cstate="print">
+                            <a:extLst>
+                              <a:ext uri="{28A0092B-C50C-407E-A947-70E740481C1C}">
+                                <a14:useLocalDpi xmlns:a14="http://schemas.microsoft.com/office/drawing/2010/main" val="0"/>
+                              </a:ext>
+                            </a:extLst>
+                          </a:blip>
+                          <a:stretch>
+                            <a:fillRect/>
+                          </a:stretch>
+                        </pic:blipFill>
+                        <pic:spPr>
+                          <a:xfrm>
+                            <a:off x="0" y="0"/>
+                            <a:ext cx="214886" cy="203498"/>
+                          </a:xfrm>
+                          <a:prstGeom prst="rect">
+                            <a:avLst/>
+                          </a:prstGeom>
+                        </pic:spPr>
+                      </pic:pic>
+                    </a:graphicData>
+                  </a:graphic>
+                </wp:inline>
+              </w:drawing>
+            </w:r>
           </w:p>
         </w:tc>
         <w:tc>
@@ -9074,7 +9778,7 @@
           </w:p>
           <w:p>
             <w:pPr>
-              <w:pStyle w:val="ListParagraph"/>
+              <w:pStyle w:val="a7"/>
               <w:numPr>
                 <w:ilvl w:val="0"/>
                 <w:numId w:val="14"/>
@@ -9116,7 +9820,6 @@
               </w:rPr>
               <w:t xml:space="preserve"> = “</w:t>
             </w:r>
-            <w:proofErr w:type="spellStart"/>
             <w:r>
               <w:rPr>
                 <w:rFonts w:ascii="TH SarabunPSK" w:hAnsi="TH SarabunPSK" w:cs="TH SarabunPSK" w:hint="cs"/>
@@ -9135,7 +9838,6 @@
               </w:rPr>
               <w:t>yod</w:t>
             </w:r>
-            <w:proofErr w:type="spellEnd"/>
             <w:r>
               <w:rPr>
                 <w:rFonts w:ascii="TH SarabunPSK" w:hAnsi="TH SarabunPSK" w:cs="TH SarabunPSK" w:hint="cs"/>
@@ -9149,7 +9851,7 @@
           </w:p>
           <w:p>
             <w:pPr>
-              <w:pStyle w:val="ListParagraph"/>
+              <w:pStyle w:val="a7"/>
               <w:numPr>
                 <w:ilvl w:val="0"/>
                 <w:numId w:val="14"/>
@@ -9213,7 +9915,7 @@
           </w:p>
           <w:p>
             <w:pPr>
-              <w:pStyle w:val="ListParagraph"/>
+              <w:pStyle w:val="a7"/>
               <w:numPr>
                 <w:ilvl w:val="0"/>
                 <w:numId w:val="14"/>
@@ -9255,7 +9957,6 @@
               </w:rPr>
               <w:t>= “</w:t>
             </w:r>
-            <w:proofErr w:type="spellStart"/>
             <w:r>
               <w:rPr>
                 <w:rFonts w:ascii="TH SarabunPSK" w:hAnsi="TH SarabunPSK" w:cs="TH SarabunPSK" w:hint="cs"/>
@@ -9283,7 +9984,6 @@
               </w:rPr>
               <w:t>@kkumail</w:t>
             </w:r>
-            <w:proofErr w:type="spellEnd"/>
             <w:r>
               <w:rPr>
                 <w:rFonts w:ascii="TH SarabunPSK" w:hAnsi="TH SarabunPSK" w:cs="TH SarabunPSK" w:hint="cs"/>
@@ -9316,7 +10016,7 @@
           </w:p>
           <w:p>
             <w:pPr>
-              <w:pStyle w:val="ListParagraph"/>
+              <w:pStyle w:val="a7"/>
               <w:numPr>
                 <w:ilvl w:val="0"/>
                 <w:numId w:val="14"/>
@@ -9455,7 +10155,7 @@
           </w:p>
           <w:p>
             <w:pPr>
-              <w:pStyle w:val="ListParagraph"/>
+              <w:pStyle w:val="a7"/>
               <w:numPr>
                 <w:ilvl w:val="0"/>
                 <w:numId w:val="14"/>
@@ -9604,6 +10304,108 @@
                 <w:lang w:bidi="th-TH"/>
               </w:rPr>
             </w:pPr>
+            <w:r>
+              <w:rPr>
+                <w:rFonts w:ascii="TH SarabunPSK" w:hAnsi="TH SarabunPSK" w:cs="TH SarabunPSK" w:hint="cs"/>
+                <w:sz w:val="32"/>
+                <w:szCs w:val="32"/>
+                <w:cs/>
+                <w:lang w:bidi="th-TH"/>
+              </w:rPr>
+              <w:t xml:space="preserve">ได้ผลลัพธ์ตามที่คาดหวังเพราะไม่ได้ใส่ </w:t>
+            </w:r>
+            <w:r>
+              <w:rPr>
+                <w:rFonts w:ascii="TH SarabunPSK" w:hAnsi="TH SarabunPSK" w:cs="TH SarabunPSK"/>
+                <w:sz w:val="32"/>
+                <w:szCs w:val="32"/>
+                <w:lang w:bidi="th-TH"/>
+              </w:rPr>
+              <w:t>Last</w:t>
+            </w:r>
+            <w:r>
+              <w:rPr>
+                <w:rFonts w:ascii="TH SarabunPSK" w:hAnsi="TH SarabunPSK" w:cs="TH SarabunPSK"/>
+                <w:sz w:val="32"/>
+                <w:szCs w:val="32"/>
+                <w:lang w:bidi="th-TH"/>
+              </w:rPr>
+              <w:t>name</w:t>
+            </w:r>
+            <w:r>
+              <w:rPr>
+                <w:rFonts w:ascii="TH SarabunPSK" w:hAnsi="TH SarabunPSK" w:cs="TH SarabunPSK" w:hint="cs"/>
+                <w:sz w:val="32"/>
+                <w:szCs w:val="32"/>
+                <w:cs/>
+                <w:lang w:bidi="th-TH"/>
+              </w:rPr>
+              <w:t xml:space="preserve"> โดยผมได้เริ่มทำการแบ่ง ไฟล์ภาพเป็น </w:t>
+            </w:r>
+            <w:r>
+              <w:rPr>
+                <w:rFonts w:ascii="TH SarabunPSK" w:hAnsi="TH SarabunPSK" w:cs="TH SarabunPSK"/>
+                <w:sz w:val="32"/>
+                <w:szCs w:val="32"/>
+                <w:lang w:bidi="th-TH"/>
+              </w:rPr>
+              <w:t>input</w:t>
+            </w:r>
+            <w:r>
+              <w:rPr>
+                <w:rFonts w:ascii="TH SarabunPSK" w:hAnsi="TH SarabunPSK" w:cs="TH SarabunPSK"/>
+                <w:sz w:val="32"/>
+                <w:szCs w:val="32"/>
+                <w:lang w:bidi="th-TH"/>
+              </w:rPr>
+              <w:t>2</w:t>
+            </w:r>
+            <w:r>
+              <w:rPr>
+                <w:rFonts w:ascii="TH SarabunPSK" w:hAnsi="TH SarabunPSK" w:cs="TH SarabunPSK"/>
+                <w:sz w:val="32"/>
+                <w:szCs w:val="32"/>
+                <w:lang w:bidi="th-TH"/>
+              </w:rPr>
+              <w:t xml:space="preserve">.png </w:t>
+            </w:r>
+            <w:r>
+              <w:rPr>
+                <w:rFonts w:ascii="TH SarabunPSK" w:hAnsi="TH SarabunPSK" w:cs="TH SarabunPSK" w:hint="cs"/>
+                <w:sz w:val="32"/>
+                <w:szCs w:val="32"/>
+                <w:cs/>
+                <w:lang w:bidi="th-TH"/>
+              </w:rPr>
+              <w:t xml:space="preserve">กับ </w:t>
+            </w:r>
+            <w:r>
+              <w:rPr>
+                <w:rFonts w:ascii="TH SarabunPSK" w:hAnsi="TH SarabunPSK" w:cs="TH SarabunPSK"/>
+                <w:sz w:val="32"/>
+                <w:szCs w:val="32"/>
+                <w:lang w:bidi="th-TH"/>
+              </w:rPr>
+              <w:t>result</w:t>
+            </w:r>
+            <w:r>
+              <w:rPr>
+                <w:rFonts w:ascii="TH SarabunPSK" w:hAnsi="TH SarabunPSK" w:cs="TH SarabunPSK"/>
+                <w:sz w:val="32"/>
+                <w:szCs w:val="32"/>
+                <w:lang w:bidi="th-TH"/>
+              </w:rPr>
+              <w:t>2</w:t>
+            </w:r>
+            <w:r>
+              <w:rPr>
+                <w:rFonts w:ascii="TH SarabunPSK" w:hAnsi="TH SarabunPSK" w:cs="TH SarabunPSK"/>
+                <w:sz w:val="32"/>
+                <w:szCs w:val="32"/>
+                <w:lang w:bidi="th-TH"/>
+              </w:rPr>
+              <w:t>.png</w:t>
+            </w:r>
           </w:p>
         </w:tc>
         <w:tc>
@@ -9619,6 +10421,56 @@
                 <w:lang w:bidi="th-TH"/>
               </w:rPr>
             </w:pPr>
+            <w:r>
+              <w:rPr>
+                <w:rFonts w:ascii="TH SarabunPSK" w:hAnsi="TH SarabunPSK" w:cs="TH SarabunPSK" w:hint="cs"/>
+                <w:noProof/>
+                <w:sz w:val="32"/>
+                <w:szCs w:val="32"/>
+                <w:lang w:bidi="th-TH"/>
+              </w:rPr>
+              <w:drawing>
+                <wp:inline distT="0" distB="0" distL="0" distR="0" wp14:anchorId="6586495C" wp14:editId="6BB93F30">
+                  <wp:extent cx="201761" cy="191069"/>
+                  <wp:effectExtent l="0" t="0" r="8255" b="0"/>
+                  <wp:docPr id="1026721679" name="Picture 1"/>
+                  <wp:cNvGraphicFramePr>
+                    <a:graphicFrameLocks xmlns:a="http://schemas.openxmlformats.org/drawingml/2006/main" noChangeAspect="1"/>
+                  </wp:cNvGraphicFramePr>
+                  <a:graphic xmlns:a="http://schemas.openxmlformats.org/drawingml/2006/main">
+                    <a:graphicData uri="http://schemas.openxmlformats.org/drawingml/2006/picture">
+                      <pic:pic xmlns:pic="http://schemas.openxmlformats.org/drawingml/2006/picture">
+                        <pic:nvPicPr>
+                          <pic:cNvPr id="1" name="th[1].png"/>
+                          <pic:cNvPicPr/>
+                        </pic:nvPicPr>
+                        <pic:blipFill>
+                          <a:blip r:embed="rId8" cstate="print">
+                            <a:extLst>
+                              <a:ext uri="{28A0092B-C50C-407E-A947-70E740481C1C}">
+                                <a14:useLocalDpi xmlns:a14="http://schemas.microsoft.com/office/drawing/2010/main" val="0"/>
+                              </a:ext>
+                            </a:extLst>
+                          </a:blip>
+                          <a:stretch>
+                            <a:fillRect/>
+                          </a:stretch>
+                        </pic:blipFill>
+                        <pic:spPr>
+                          <a:xfrm>
+                            <a:off x="0" y="0"/>
+                            <a:ext cx="214886" cy="203498"/>
+                          </a:xfrm>
+                          <a:prstGeom prst="rect">
+                            <a:avLst/>
+                          </a:prstGeom>
+                        </pic:spPr>
+                      </pic:pic>
+                    </a:graphicData>
+                  </a:graphic>
+                </wp:inline>
+              </w:drawing>
+            </w:r>
           </w:p>
         </w:tc>
         <w:tc>
@@ -9634,6 +10486,80 @@
                 <w:lang w:bidi="th-TH"/>
               </w:rPr>
             </w:pPr>
+            <w:r>
+              <w:rPr>
+                <w:rFonts w:ascii="TH SarabunPSK" w:hAnsi="TH SarabunPSK" w:cs="TH SarabunPSK" w:hint="cs"/>
+                <w:sz w:val="32"/>
+                <w:szCs w:val="32"/>
+                <w:cs/>
+                <w:lang w:bidi="th-TH"/>
+              </w:rPr>
+              <w:t>ตรวจสอบได้ที่</w:t>
+            </w:r>
+            <w:r>
+              <w:rPr>
+                <w:rFonts w:ascii="TH SarabunPSK" w:hAnsi="TH SarabunPSK" w:cs="TH SarabunPSK"/>
+                <w:sz w:val="32"/>
+                <w:szCs w:val="32"/>
+                <w:lang w:bidi="th-TH"/>
+              </w:rPr>
+              <w:t xml:space="preserve"> input</w:t>
+            </w:r>
+            <w:r>
+              <w:rPr>
+                <w:rFonts w:ascii="TH SarabunPSK" w:hAnsi="TH SarabunPSK" w:cs="TH SarabunPSK"/>
+                <w:sz w:val="32"/>
+                <w:szCs w:val="32"/>
+                <w:lang w:bidi="th-TH"/>
+              </w:rPr>
+              <w:t>2</w:t>
+            </w:r>
+            <w:r>
+              <w:rPr>
+                <w:rFonts w:ascii="TH SarabunPSK" w:hAnsi="TH SarabunPSK" w:cs="TH SarabunPSK"/>
+                <w:sz w:val="32"/>
+                <w:szCs w:val="32"/>
+                <w:lang w:bidi="th-TH"/>
+              </w:rPr>
+              <w:t xml:space="preserve">.png </w:t>
+            </w:r>
+            <w:r>
+              <w:rPr>
+                <w:rFonts w:ascii="TH SarabunPSK" w:hAnsi="TH SarabunPSK" w:cs="TH SarabunPSK" w:hint="cs"/>
+                <w:sz w:val="32"/>
+                <w:szCs w:val="32"/>
+                <w:cs/>
+                <w:lang w:bidi="th-TH"/>
+              </w:rPr>
+              <w:t xml:space="preserve">กับ </w:t>
+            </w:r>
+            <w:r>
+              <w:rPr>
+                <w:rFonts w:ascii="TH SarabunPSK" w:hAnsi="TH SarabunPSK" w:cs="TH SarabunPSK"/>
+                <w:sz w:val="32"/>
+                <w:szCs w:val="32"/>
+                <w:lang w:bidi="th-TH"/>
+              </w:rPr>
+              <w:t>result</w:t>
+            </w:r>
+            <w:r>
+              <w:rPr>
+                <w:rFonts w:ascii="TH SarabunPSK" w:hAnsi="TH SarabunPSK" w:cs="TH SarabunPSK"/>
+                <w:sz w:val="32"/>
+                <w:szCs w:val="32"/>
+                <w:lang w:bidi="th-TH"/>
+              </w:rPr>
+              <w:t>2</w:t>
+            </w:r>
+            <w:r>
+              <w:rPr>
+                <w:rFonts w:ascii="TH SarabunPSK" w:hAnsi="TH SarabunPSK" w:cs="TH SarabunPSK"/>
+                <w:sz w:val="32"/>
+                <w:szCs w:val="32"/>
+                <w:lang w:bidi="th-TH"/>
+              </w:rPr>
+              <w:t>.png</w:t>
+            </w:r>
           </w:p>
         </w:tc>
       </w:tr>
@@ -10170,6 +11096,56 @@
                 <w:lang w:bidi="th-TH"/>
               </w:rPr>
             </w:pPr>
+            <w:r>
+              <w:rPr>
+                <w:rFonts w:ascii="TH SarabunPSK" w:hAnsi="TH SarabunPSK" w:cs="TH SarabunPSK" w:hint="cs"/>
+                <w:noProof/>
+                <w:sz w:val="32"/>
+                <w:szCs w:val="32"/>
+                <w:lang w:bidi="th-TH"/>
+              </w:rPr>
+              <w:drawing>
+                <wp:inline distT="0" distB="0" distL="0" distR="0" wp14:anchorId="6AC36F5C" wp14:editId="669400C0">
+                  <wp:extent cx="201761" cy="191069"/>
+                  <wp:effectExtent l="0" t="0" r="8255" b="0"/>
+                  <wp:docPr id="99078734" name="Picture 1"/>
+                  <wp:cNvGraphicFramePr>
+                    <a:graphicFrameLocks xmlns:a="http://schemas.openxmlformats.org/drawingml/2006/main" noChangeAspect="1"/>
+                  </wp:cNvGraphicFramePr>
+                  <a:graphic xmlns:a="http://schemas.openxmlformats.org/drawingml/2006/main">
+                    <a:graphicData uri="http://schemas.openxmlformats.org/drawingml/2006/picture">
+                      <pic:pic xmlns:pic="http://schemas.openxmlformats.org/drawingml/2006/picture">
+                        <pic:nvPicPr>
+                          <pic:cNvPr id="1" name="th[1].png"/>
+                          <pic:cNvPicPr/>
+                        </pic:nvPicPr>
+                        <pic:blipFill>
+                          <a:blip r:embed="rId8" cstate="print">
+                            <a:extLst>
+                              <a:ext uri="{28A0092B-C50C-407E-A947-70E740481C1C}">
+                                <a14:useLocalDpi xmlns:a14="http://schemas.microsoft.com/office/drawing/2010/main" val="0"/>
+                              </a:ext>
+                            </a:extLst>
+                          </a:blip>
+                          <a:stretch>
+                            <a:fillRect/>
+                          </a:stretch>
+                        </pic:blipFill>
+                        <pic:spPr>
+                          <a:xfrm>
+                            <a:off x="0" y="0"/>
+                            <a:ext cx="214886" cy="203498"/>
+                          </a:xfrm>
+                          <a:prstGeom prst="rect">
+                            <a:avLst/>
+                          </a:prstGeom>
+                        </pic:spPr>
+                      </pic:pic>
+                    </a:graphicData>
+                  </a:graphic>
+                </wp:inline>
+              </w:drawing>
+            </w:r>
           </w:p>
         </w:tc>
         <w:tc>
@@ -10326,7 +11302,7 @@
           </w:p>
           <w:p>
             <w:pPr>
-              <w:pStyle w:val="ListParagraph"/>
+              <w:pStyle w:val="a7"/>
               <w:numPr>
                 <w:ilvl w:val="0"/>
                 <w:numId w:val="15"/>
@@ -10390,7 +11366,7 @@
           </w:p>
           <w:p>
             <w:pPr>
-              <w:pStyle w:val="ListParagraph"/>
+              <w:pStyle w:val="a7"/>
               <w:numPr>
                 <w:ilvl w:val="0"/>
                 <w:numId w:val="15"/>
@@ -10433,7 +11409,6 @@
               </w:rPr>
               <w:t>= “</w:t>
             </w:r>
-            <w:proofErr w:type="spellStart"/>
             <w:r>
               <w:rPr>
                 <w:rFonts w:ascii="TH SarabunPSK" w:hAnsi="TH SarabunPSK" w:cs="TH SarabunPSK" w:hint="cs"/>
@@ -10461,7 +11436,6 @@
               </w:rPr>
               <w:t>@kkumail</w:t>
             </w:r>
-            <w:proofErr w:type="spellEnd"/>
             <w:r>
               <w:rPr>
                 <w:rFonts w:ascii="TH SarabunPSK" w:hAnsi="TH SarabunPSK" w:cs="TH SarabunPSK" w:hint="cs"/>
@@ -10494,7 +11468,7 @@
           </w:p>
           <w:p>
             <w:pPr>
-              <w:pStyle w:val="ListParagraph"/>
+              <w:pStyle w:val="a7"/>
               <w:numPr>
                 <w:ilvl w:val="0"/>
                 <w:numId w:val="15"/>
@@ -10614,7 +11588,7 @@
           </w:p>
           <w:p>
             <w:pPr>
-              <w:pStyle w:val="ListParagraph"/>
+              <w:pStyle w:val="a7"/>
               <w:numPr>
                 <w:ilvl w:val="0"/>
                 <w:numId w:val="15"/>
@@ -10754,6 +11728,138 @@
                 <w:lang w:bidi="th-TH"/>
               </w:rPr>
             </w:pPr>
+            <w:r>
+              <w:rPr>
+                <w:rFonts w:ascii="TH SarabunPSK" w:hAnsi="TH SarabunPSK" w:cs="TH SarabunPSK" w:hint="cs"/>
+                <w:sz w:val="32"/>
+                <w:szCs w:val="32"/>
+                <w:cs/>
+                <w:lang w:bidi="th-TH"/>
+              </w:rPr>
+              <w:t>ได้ผลลัพ์ที่ต้องการหลังจากที่ไม่ได้ใส่ทั้งช่อง</w:t>
+            </w:r>
+            <w:r>
+              <w:rPr>
+                <w:rFonts w:ascii="TH SarabunPSK" w:hAnsi="TH SarabunPSK" w:cs="TH SarabunPSK"/>
+                <w:sz w:val="32"/>
+                <w:szCs w:val="32"/>
+                <w:lang w:bidi="th-TH"/>
+              </w:rPr>
+              <w:t xml:space="preserve">Firstname </w:t>
+            </w:r>
+            <w:r>
+              <w:rPr>
+                <w:rFonts w:ascii="TH SarabunPSK" w:hAnsi="TH SarabunPSK" w:cs="TH SarabunPSK" w:hint="cs"/>
+                <w:sz w:val="32"/>
+                <w:szCs w:val="32"/>
+                <w:cs/>
+                <w:lang w:bidi="th-TH"/>
+              </w:rPr>
+              <w:t xml:space="preserve">และ </w:t>
+            </w:r>
+            <w:r>
+              <w:rPr>
+                <w:rFonts w:ascii="TH SarabunPSK" w:hAnsi="TH SarabunPSK" w:cs="TH SarabunPSK"/>
+                <w:sz w:val="32"/>
+                <w:szCs w:val="32"/>
+                <w:lang w:bidi="th-TH"/>
+              </w:rPr>
+              <w:t xml:space="preserve">lastname </w:t>
+            </w:r>
+            <w:r>
+              <w:rPr>
+                <w:rFonts w:ascii="TH SarabunPSK" w:hAnsi="TH SarabunPSK" w:cs="TH SarabunPSK" w:hint="cs"/>
+                <w:sz w:val="32"/>
+                <w:szCs w:val="32"/>
+                <w:cs/>
+                <w:lang w:bidi="th-TH"/>
+              </w:rPr>
+              <w:t>ผมได้มีไฟล์</w:t>
+            </w:r>
+            <w:r>
+              <w:rPr>
+                <w:rFonts w:ascii="TH SarabunPSK" w:hAnsi="TH SarabunPSK" w:cs="TH SarabunPSK" w:hint="cs"/>
+                <w:sz w:val="32"/>
+                <w:szCs w:val="32"/>
+                <w:cs/>
+                <w:lang w:bidi="th-TH"/>
+              </w:rPr>
+              <w:lastRenderedPageBreak/>
+              <w:t>ภาพคือ</w:t>
+            </w:r>
+            <w:r>
+              <w:rPr>
+                <w:rFonts w:ascii="TH SarabunPSK" w:hAnsi="TH SarabunPSK" w:cs="TH SarabunPSK"/>
+                <w:sz w:val="32"/>
+                <w:szCs w:val="32"/>
+                <w:lang w:bidi="th-TH"/>
+              </w:rPr>
+              <w:t xml:space="preserve"> </w:t>
+            </w:r>
+            <w:r>
+              <w:rPr>
+                <w:rFonts w:ascii="TH SarabunPSK" w:hAnsi="TH SarabunPSK" w:cs="TH SarabunPSK"/>
+                <w:sz w:val="32"/>
+                <w:szCs w:val="32"/>
+                <w:lang w:bidi="th-TH"/>
+              </w:rPr>
+              <w:t>input</w:t>
+            </w:r>
+            <w:r>
+              <w:rPr>
+                <w:rFonts w:ascii="TH SarabunPSK" w:hAnsi="TH SarabunPSK" w:cs="TH SarabunPSK"/>
+                <w:sz w:val="32"/>
+                <w:szCs w:val="32"/>
+                <w:lang w:bidi="th-TH"/>
+              </w:rPr>
+              <w:t>3</w:t>
+            </w:r>
+            <w:r>
+              <w:rPr>
+                <w:rFonts w:ascii="TH SarabunPSK" w:hAnsi="TH SarabunPSK" w:cs="TH SarabunPSK"/>
+                <w:sz w:val="32"/>
+                <w:szCs w:val="32"/>
+                <w:lang w:bidi="th-TH"/>
+              </w:rPr>
+              <w:t xml:space="preserve">.png </w:t>
+            </w:r>
+            <w:r>
+              <w:rPr>
+                <w:rFonts w:ascii="TH SarabunPSK" w:hAnsi="TH SarabunPSK" w:cs="TH SarabunPSK" w:hint="cs"/>
+                <w:sz w:val="32"/>
+                <w:szCs w:val="32"/>
+                <w:cs/>
+                <w:lang w:bidi="th-TH"/>
+              </w:rPr>
+              <w:t xml:space="preserve">กับ </w:t>
+            </w:r>
+            <w:r>
+              <w:rPr>
+                <w:rFonts w:ascii="TH SarabunPSK" w:hAnsi="TH SarabunPSK" w:cs="TH SarabunPSK"/>
+                <w:sz w:val="32"/>
+                <w:szCs w:val="32"/>
+                <w:lang w:bidi="th-TH"/>
+              </w:rPr>
+              <w:t>result</w:t>
+            </w:r>
+            <w:r>
+              <w:rPr>
+                <w:rFonts w:ascii="TH SarabunPSK" w:hAnsi="TH SarabunPSK" w:cs="TH SarabunPSK"/>
+                <w:sz w:val="32"/>
+                <w:szCs w:val="32"/>
+                <w:lang w:bidi="th-TH"/>
+              </w:rPr>
+              <w:t>3</w:t>
+            </w:r>
+            <w:r>
+              <w:rPr>
+                <w:rFonts w:ascii="TH SarabunPSK" w:hAnsi="TH SarabunPSK" w:cs="TH SarabunPSK"/>
+                <w:sz w:val="32"/>
+                <w:szCs w:val="32"/>
+                <w:lang w:bidi="th-TH"/>
+              </w:rPr>
+              <w:t>.png</w:t>
+            </w:r>
           </w:p>
         </w:tc>
         <w:tc>
@@ -10769,6 +11875,57 @@
                 <w:lang w:bidi="th-TH"/>
               </w:rPr>
             </w:pPr>
+            <w:r>
+              <w:rPr>
+                <w:rFonts w:ascii="TH SarabunPSK" w:hAnsi="TH SarabunPSK" w:cs="TH SarabunPSK" w:hint="cs"/>
+                <w:noProof/>
+                <w:sz w:val="32"/>
+                <w:szCs w:val="32"/>
+                <w:lang w:bidi="th-TH"/>
+              </w:rPr>
+              <w:lastRenderedPageBreak/>
+              <w:drawing>
+                <wp:inline distT="0" distB="0" distL="0" distR="0" wp14:anchorId="194463C5" wp14:editId="6FB42ADF">
+                  <wp:extent cx="201761" cy="191069"/>
+                  <wp:effectExtent l="0" t="0" r="8255" b="0"/>
+                  <wp:docPr id="198286019" name="Picture 1"/>
+                  <wp:cNvGraphicFramePr>
+                    <a:graphicFrameLocks xmlns:a="http://schemas.openxmlformats.org/drawingml/2006/main" noChangeAspect="1"/>
+                  </wp:cNvGraphicFramePr>
+                  <a:graphic xmlns:a="http://schemas.openxmlformats.org/drawingml/2006/main">
+                    <a:graphicData uri="http://schemas.openxmlformats.org/drawingml/2006/picture">
+                      <pic:pic xmlns:pic="http://schemas.openxmlformats.org/drawingml/2006/picture">
+                        <pic:nvPicPr>
+                          <pic:cNvPr id="1" name="th[1].png"/>
+                          <pic:cNvPicPr/>
+                        </pic:nvPicPr>
+                        <pic:blipFill>
+                          <a:blip r:embed="rId8" cstate="print">
+                            <a:extLst>
+                              <a:ext uri="{28A0092B-C50C-407E-A947-70E740481C1C}">
+                                <a14:useLocalDpi xmlns:a14="http://schemas.microsoft.com/office/drawing/2010/main" val="0"/>
+                              </a:ext>
+                            </a:extLst>
+                          </a:blip>
+                          <a:stretch>
+                            <a:fillRect/>
+                          </a:stretch>
+                        </pic:blipFill>
+                        <pic:spPr>
+                          <a:xfrm>
+                            <a:off x="0" y="0"/>
+                            <a:ext cx="214886" cy="203498"/>
+                          </a:xfrm>
+                          <a:prstGeom prst="rect">
+                            <a:avLst/>
+                          </a:prstGeom>
+                        </pic:spPr>
+                      </pic:pic>
+                    </a:graphicData>
+                  </a:graphic>
+                </wp:inline>
+              </w:drawing>
+            </w:r>
           </w:p>
         </w:tc>
         <w:tc>
@@ -10784,6 +11941,81 @@
                 <w:lang w:bidi="th-TH"/>
               </w:rPr>
             </w:pPr>
+            <w:r>
+              <w:rPr>
+                <w:rFonts w:ascii="TH SarabunPSK" w:hAnsi="TH SarabunPSK" w:cs="TH SarabunPSK" w:hint="cs"/>
+                <w:sz w:val="32"/>
+                <w:szCs w:val="32"/>
+                <w:cs/>
+                <w:lang w:bidi="th-TH"/>
+              </w:rPr>
+              <w:t>ตรวจสอบได้ที่</w:t>
+            </w:r>
+            <w:r>
+              <w:rPr>
+                <w:rFonts w:ascii="TH SarabunPSK" w:hAnsi="TH SarabunPSK" w:cs="TH SarabunPSK"/>
+                <w:sz w:val="32"/>
+                <w:szCs w:val="32"/>
+                <w:lang w:bidi="th-TH"/>
+              </w:rPr>
+              <w:t xml:space="preserve"> input</w:t>
+            </w:r>
+            <w:r>
+              <w:rPr>
+                <w:rFonts w:ascii="TH SarabunPSK" w:hAnsi="TH SarabunPSK" w:cs="TH SarabunPSK"/>
+                <w:sz w:val="32"/>
+                <w:szCs w:val="32"/>
+                <w:lang w:bidi="th-TH"/>
+              </w:rPr>
+              <w:t>3</w:t>
+            </w:r>
+            <w:r>
+              <w:rPr>
+                <w:rFonts w:ascii="TH SarabunPSK" w:hAnsi="TH SarabunPSK" w:cs="TH SarabunPSK"/>
+                <w:sz w:val="32"/>
+                <w:szCs w:val="32"/>
+                <w:lang w:bidi="th-TH"/>
+              </w:rPr>
+              <w:t xml:space="preserve">.png </w:t>
+            </w:r>
+            <w:r>
+              <w:rPr>
+                <w:rFonts w:ascii="TH SarabunPSK" w:hAnsi="TH SarabunPSK" w:cs="TH SarabunPSK" w:hint="cs"/>
+                <w:sz w:val="32"/>
+                <w:szCs w:val="32"/>
+                <w:cs/>
+                <w:lang w:bidi="th-TH"/>
+              </w:rPr>
+              <w:lastRenderedPageBreak/>
+              <w:t xml:space="preserve">กับ </w:t>
+            </w:r>
+            <w:r>
+              <w:rPr>
+                <w:rFonts w:ascii="TH SarabunPSK" w:hAnsi="TH SarabunPSK" w:cs="TH SarabunPSK"/>
+                <w:sz w:val="32"/>
+                <w:szCs w:val="32"/>
+                <w:lang w:bidi="th-TH"/>
+              </w:rPr>
+              <w:t>result</w:t>
+            </w:r>
+            <w:r>
+              <w:rPr>
+                <w:rFonts w:ascii="TH SarabunPSK" w:hAnsi="TH SarabunPSK" w:cs="TH SarabunPSK"/>
+                <w:sz w:val="32"/>
+                <w:szCs w:val="32"/>
+                <w:lang w:bidi="th-TH"/>
+              </w:rPr>
+              <w:t>3</w:t>
+            </w:r>
+            <w:r>
+              <w:rPr>
+                <w:rFonts w:ascii="TH SarabunPSK" w:hAnsi="TH SarabunPSK" w:cs="TH SarabunPSK"/>
+                <w:sz w:val="32"/>
+                <w:szCs w:val="32"/>
+                <w:lang w:bidi="th-TH"/>
+              </w:rPr>
+              <w:t>.png</w:t>
+            </w:r>
           </w:p>
         </w:tc>
       </w:tr>
@@ -10887,7 +12119,7 @@
           </w:p>
           <w:p>
             <w:pPr>
-              <w:pStyle w:val="ListParagraph"/>
+              <w:pStyle w:val="a7"/>
               <w:numPr>
                 <w:ilvl w:val="0"/>
                 <w:numId w:val="16"/>
@@ -10929,7 +12161,6 @@
               </w:rPr>
               <w:t xml:space="preserve"> = “</w:t>
             </w:r>
-            <w:proofErr w:type="spellStart"/>
             <w:r>
               <w:rPr>
                 <w:rFonts w:ascii="TH SarabunPSK" w:hAnsi="TH SarabunPSK" w:cs="TH SarabunPSK" w:hint="cs"/>
@@ -10948,7 +12179,6 @@
               </w:rPr>
               <w:t>yod</w:t>
             </w:r>
-            <w:proofErr w:type="spellEnd"/>
             <w:r>
               <w:rPr>
                 <w:rFonts w:ascii="TH SarabunPSK" w:hAnsi="TH SarabunPSK" w:cs="TH SarabunPSK" w:hint="cs"/>
@@ -10962,7 +12192,7 @@
           </w:p>
           <w:p>
             <w:pPr>
-              <w:pStyle w:val="ListParagraph"/>
+              <w:pStyle w:val="a7"/>
               <w:numPr>
                 <w:ilvl w:val="0"/>
                 <w:numId w:val="16"/>
@@ -11004,7 +12234,6 @@
               </w:rPr>
               <w:t xml:space="preserve"> = “</w:t>
             </w:r>
-            <w:proofErr w:type="spellStart"/>
             <w:r>
               <w:rPr>
                 <w:rFonts w:ascii="TH SarabunPSK" w:hAnsi="TH SarabunPSK" w:cs="TH SarabunPSK" w:hint="cs"/>
@@ -11014,7 +12243,6 @@
               </w:rPr>
               <w:t>Sodsai</w:t>
             </w:r>
-            <w:proofErr w:type="spellEnd"/>
             <w:r>
               <w:rPr>
                 <w:rFonts w:ascii="TH SarabunPSK" w:hAnsi="TH SarabunPSK" w:cs="TH SarabunPSK" w:hint="cs"/>
@@ -11028,7 +12256,7 @@
           </w:p>
           <w:p>
             <w:pPr>
-              <w:pStyle w:val="ListParagraph"/>
+              <w:pStyle w:val="a7"/>
               <w:numPr>
                 <w:ilvl w:val="0"/>
                 <w:numId w:val="16"/>
@@ -11092,7 +12320,7 @@
           </w:p>
           <w:p>
             <w:pPr>
-              <w:pStyle w:val="ListParagraph"/>
+              <w:pStyle w:val="a7"/>
               <w:numPr>
                 <w:ilvl w:val="0"/>
                 <w:numId w:val="16"/>
@@ -11231,7 +12459,7 @@
           </w:p>
           <w:p>
             <w:pPr>
-              <w:pStyle w:val="ListParagraph"/>
+              <w:pStyle w:val="a7"/>
               <w:numPr>
                 <w:ilvl w:val="0"/>
                 <w:numId w:val="16"/>
@@ -11371,6 +12599,99 @@
                 <w:lang w:bidi="th-TH"/>
               </w:rPr>
             </w:pPr>
+            <w:r>
+              <w:rPr>
+                <w:rFonts w:ascii="TH SarabunPSK" w:hAnsi="TH SarabunPSK" w:cs="TH SarabunPSK" w:hint="cs"/>
+                <w:sz w:val="32"/>
+                <w:szCs w:val="32"/>
+                <w:cs/>
+                <w:lang w:bidi="th-TH"/>
+              </w:rPr>
+              <w:t>ได้ผลลัพ์ที่ต้องการหลังจากที่ไม่ได้ใส่ช่อง</w:t>
+            </w:r>
+            <w:r>
+              <w:rPr>
+                <w:rFonts w:ascii="TH SarabunPSK" w:hAnsi="TH SarabunPSK" w:cs="TH SarabunPSK"/>
+                <w:sz w:val="32"/>
+                <w:szCs w:val="32"/>
+                <w:lang w:bidi="th-TH"/>
+              </w:rPr>
+              <w:t xml:space="preserve"> email </w:t>
+            </w:r>
+            <w:r>
+              <w:rPr>
+                <w:rFonts w:ascii="TH SarabunPSK" w:hAnsi="TH SarabunPSK" w:cs="TH SarabunPSK" w:hint="cs"/>
+                <w:sz w:val="32"/>
+                <w:szCs w:val="32"/>
+                <w:cs/>
+                <w:lang w:bidi="th-TH"/>
+              </w:rPr>
+              <w:t>ผมได้มีไฟล์ภาพคือ</w:t>
+            </w:r>
+            <w:r>
+              <w:rPr>
+                <w:rFonts w:ascii="TH SarabunPSK" w:hAnsi="TH SarabunPSK" w:cs="TH SarabunPSK"/>
+                <w:sz w:val="32"/>
+                <w:szCs w:val="32"/>
+                <w:lang w:bidi="th-TH"/>
+              </w:rPr>
+              <w:t xml:space="preserve"> input</w:t>
+            </w:r>
+            <w:r>
+              <w:rPr>
+                <w:rFonts w:ascii="TH SarabunPSK" w:hAnsi="TH SarabunPSK" w:cs="TH SarabunPSK"/>
+                <w:sz w:val="32"/>
+                <w:szCs w:val="32"/>
+                <w:lang w:bidi="th-TH"/>
+              </w:rPr>
+              <w:t>4</w:t>
+            </w:r>
+            <w:r>
+              <w:rPr>
+                <w:rFonts w:ascii="TH SarabunPSK" w:hAnsi="TH SarabunPSK" w:cs="TH SarabunPSK"/>
+                <w:sz w:val="32"/>
+                <w:szCs w:val="32"/>
+                <w:lang w:bidi="th-TH"/>
+              </w:rPr>
+              <w:t xml:space="preserve">.png </w:t>
+            </w:r>
+            <w:r>
+              <w:rPr>
+                <w:rFonts w:ascii="TH SarabunPSK" w:hAnsi="TH SarabunPSK" w:cs="TH SarabunPSK" w:hint="cs"/>
+                <w:sz w:val="32"/>
+                <w:szCs w:val="32"/>
+                <w:cs/>
+                <w:lang w:bidi="th-TH"/>
+              </w:rPr>
+              <w:t xml:space="preserve">กับ </w:t>
+            </w:r>
+            <w:r>
+              <w:rPr>
+                <w:rFonts w:ascii="TH SarabunPSK" w:hAnsi="TH SarabunPSK" w:cs="TH SarabunPSK"/>
+                <w:sz w:val="32"/>
+                <w:szCs w:val="32"/>
+                <w:lang w:bidi="th-TH"/>
+              </w:rPr>
+              <w:t>result</w:t>
+            </w:r>
+            <w:r>
+              <w:rPr>
+                <w:rFonts w:ascii="TH SarabunPSK" w:hAnsi="TH SarabunPSK" w:cs="TH SarabunPSK"/>
+                <w:sz w:val="32"/>
+                <w:szCs w:val="32"/>
+                <w:lang w:bidi="th-TH"/>
+              </w:rPr>
+              <w:t>4</w:t>
+            </w:r>
+            <w:r>
+              <w:rPr>
+                <w:rFonts w:ascii="TH SarabunPSK" w:hAnsi="TH SarabunPSK" w:cs="TH SarabunPSK"/>
+                <w:sz w:val="32"/>
+                <w:szCs w:val="32"/>
+                <w:lang w:bidi="th-TH"/>
+              </w:rPr>
+              <w:t>.png</w:t>
+            </w:r>
           </w:p>
         </w:tc>
         <w:tc>
@@ -11386,6 +12707,56 @@
                 <w:lang w:bidi="th-TH"/>
               </w:rPr>
             </w:pPr>
+            <w:r>
+              <w:rPr>
+                <w:rFonts w:ascii="TH SarabunPSK" w:hAnsi="TH SarabunPSK" w:cs="TH SarabunPSK" w:hint="cs"/>
+                <w:noProof/>
+                <w:sz w:val="32"/>
+                <w:szCs w:val="32"/>
+                <w:lang w:bidi="th-TH"/>
+              </w:rPr>
+              <w:drawing>
+                <wp:inline distT="0" distB="0" distL="0" distR="0" wp14:anchorId="684C80E8" wp14:editId="59FA40F6">
+                  <wp:extent cx="201761" cy="191069"/>
+                  <wp:effectExtent l="0" t="0" r="8255" b="0"/>
+                  <wp:docPr id="1885317949" name="Picture 1"/>
+                  <wp:cNvGraphicFramePr>
+                    <a:graphicFrameLocks xmlns:a="http://schemas.openxmlformats.org/drawingml/2006/main" noChangeAspect="1"/>
+                  </wp:cNvGraphicFramePr>
+                  <a:graphic xmlns:a="http://schemas.openxmlformats.org/drawingml/2006/main">
+                    <a:graphicData uri="http://schemas.openxmlformats.org/drawingml/2006/picture">
+                      <pic:pic xmlns:pic="http://schemas.openxmlformats.org/drawingml/2006/picture">
+                        <pic:nvPicPr>
+                          <pic:cNvPr id="1" name="th[1].png"/>
+                          <pic:cNvPicPr/>
+                        </pic:nvPicPr>
+                        <pic:blipFill>
+                          <a:blip r:embed="rId8" cstate="print">
+                            <a:extLst>
+                              <a:ext uri="{28A0092B-C50C-407E-A947-70E740481C1C}">
+                                <a14:useLocalDpi xmlns:a14="http://schemas.microsoft.com/office/drawing/2010/main" val="0"/>
+                              </a:ext>
+                            </a:extLst>
+                          </a:blip>
+                          <a:stretch>
+                            <a:fillRect/>
+                          </a:stretch>
+                        </pic:blipFill>
+                        <pic:spPr>
+                          <a:xfrm>
+                            <a:off x="0" y="0"/>
+                            <a:ext cx="214886" cy="203498"/>
+                          </a:xfrm>
+                          <a:prstGeom prst="rect">
+                            <a:avLst/>
+                          </a:prstGeom>
+                        </pic:spPr>
+                      </pic:pic>
+                    </a:graphicData>
+                  </a:graphic>
+                </wp:inline>
+              </w:drawing>
+            </w:r>
           </w:p>
         </w:tc>
         <w:tc>
@@ -11401,6 +12772,80 @@
                 <w:lang w:bidi="th-TH"/>
               </w:rPr>
             </w:pPr>
+            <w:r>
+              <w:rPr>
+                <w:rFonts w:ascii="TH SarabunPSK" w:hAnsi="TH SarabunPSK" w:cs="TH SarabunPSK" w:hint="cs"/>
+                <w:sz w:val="32"/>
+                <w:szCs w:val="32"/>
+                <w:cs/>
+                <w:lang w:bidi="th-TH"/>
+              </w:rPr>
+              <w:t>ตรวจสอบได้ที่</w:t>
+            </w:r>
+            <w:r>
+              <w:rPr>
+                <w:rFonts w:ascii="TH SarabunPSK" w:hAnsi="TH SarabunPSK" w:cs="TH SarabunPSK"/>
+                <w:sz w:val="32"/>
+                <w:szCs w:val="32"/>
+                <w:lang w:bidi="th-TH"/>
+              </w:rPr>
+              <w:t xml:space="preserve"> input</w:t>
+            </w:r>
+            <w:r>
+              <w:rPr>
+                <w:rFonts w:ascii="TH SarabunPSK" w:hAnsi="TH SarabunPSK" w:cs="TH SarabunPSK"/>
+                <w:sz w:val="32"/>
+                <w:szCs w:val="32"/>
+                <w:lang w:bidi="th-TH"/>
+              </w:rPr>
+              <w:t>4</w:t>
+            </w:r>
+            <w:r>
+              <w:rPr>
+                <w:rFonts w:ascii="TH SarabunPSK" w:hAnsi="TH SarabunPSK" w:cs="TH SarabunPSK"/>
+                <w:sz w:val="32"/>
+                <w:szCs w:val="32"/>
+                <w:lang w:bidi="th-TH"/>
+              </w:rPr>
+              <w:t xml:space="preserve">.png </w:t>
+            </w:r>
+            <w:r>
+              <w:rPr>
+                <w:rFonts w:ascii="TH SarabunPSK" w:hAnsi="TH SarabunPSK" w:cs="TH SarabunPSK" w:hint="cs"/>
+                <w:sz w:val="32"/>
+                <w:szCs w:val="32"/>
+                <w:cs/>
+                <w:lang w:bidi="th-TH"/>
+              </w:rPr>
+              <w:t xml:space="preserve">กับ </w:t>
+            </w:r>
+            <w:r>
+              <w:rPr>
+                <w:rFonts w:ascii="TH SarabunPSK" w:hAnsi="TH SarabunPSK" w:cs="TH SarabunPSK"/>
+                <w:sz w:val="32"/>
+                <w:szCs w:val="32"/>
+                <w:lang w:bidi="th-TH"/>
+              </w:rPr>
+              <w:t>result</w:t>
+            </w:r>
+            <w:r>
+              <w:rPr>
+                <w:rFonts w:ascii="TH SarabunPSK" w:hAnsi="TH SarabunPSK" w:cs="TH SarabunPSK"/>
+                <w:sz w:val="32"/>
+                <w:szCs w:val="32"/>
+                <w:lang w:bidi="th-TH"/>
+              </w:rPr>
+              <w:t>4</w:t>
+            </w:r>
+            <w:r>
+              <w:rPr>
+                <w:rFonts w:ascii="TH SarabunPSK" w:hAnsi="TH SarabunPSK" w:cs="TH SarabunPSK"/>
+                <w:sz w:val="32"/>
+                <w:szCs w:val="32"/>
+                <w:lang w:bidi="th-TH"/>
+              </w:rPr>
+              <w:t>.png</w:t>
+            </w:r>
           </w:p>
         </w:tc>
       </w:tr>
@@ -11946,6 +13391,56 @@
                 <w:lang w:bidi="th-TH"/>
               </w:rPr>
             </w:pPr>
+            <w:r>
+              <w:rPr>
+                <w:rFonts w:ascii="TH SarabunPSK" w:hAnsi="TH SarabunPSK" w:cs="TH SarabunPSK" w:hint="cs"/>
+                <w:noProof/>
+                <w:sz w:val="32"/>
+                <w:szCs w:val="32"/>
+                <w:lang w:bidi="th-TH"/>
+              </w:rPr>
+              <w:drawing>
+                <wp:inline distT="0" distB="0" distL="0" distR="0" wp14:anchorId="25ADE532" wp14:editId="1B3E6DA8">
+                  <wp:extent cx="201761" cy="191069"/>
+                  <wp:effectExtent l="0" t="0" r="8255" b="0"/>
+                  <wp:docPr id="2044090901" name="Picture 1"/>
+                  <wp:cNvGraphicFramePr>
+                    <a:graphicFrameLocks xmlns:a="http://schemas.openxmlformats.org/drawingml/2006/main" noChangeAspect="1"/>
+                  </wp:cNvGraphicFramePr>
+                  <a:graphic xmlns:a="http://schemas.openxmlformats.org/drawingml/2006/main">
+                    <a:graphicData uri="http://schemas.openxmlformats.org/drawingml/2006/picture">
+                      <pic:pic xmlns:pic="http://schemas.openxmlformats.org/drawingml/2006/picture">
+                        <pic:nvPicPr>
+                          <pic:cNvPr id="1" name="th[1].png"/>
+                          <pic:cNvPicPr/>
+                        </pic:nvPicPr>
+                        <pic:blipFill>
+                          <a:blip r:embed="rId8" cstate="print">
+                            <a:extLst>
+                              <a:ext uri="{28A0092B-C50C-407E-A947-70E740481C1C}">
+                                <a14:useLocalDpi xmlns:a14="http://schemas.microsoft.com/office/drawing/2010/main" val="0"/>
+                              </a:ext>
+                            </a:extLst>
+                          </a:blip>
+                          <a:stretch>
+                            <a:fillRect/>
+                          </a:stretch>
+                        </pic:blipFill>
+                        <pic:spPr>
+                          <a:xfrm>
+                            <a:off x="0" y="0"/>
+                            <a:ext cx="214886" cy="203498"/>
+                          </a:xfrm>
+                          <a:prstGeom prst="rect">
+                            <a:avLst/>
+                          </a:prstGeom>
+                        </pic:spPr>
+                      </pic:pic>
+                    </a:graphicData>
+                  </a:graphic>
+                </wp:inline>
+              </w:drawing>
+            </w:r>
           </w:p>
         </w:tc>
         <w:tc>
@@ -12064,7 +13559,7 @@
           </w:p>
           <w:p>
             <w:pPr>
-              <w:pStyle w:val="ListParagraph"/>
+              <w:pStyle w:val="a7"/>
               <w:numPr>
                 <w:ilvl w:val="0"/>
                 <w:numId w:val="17"/>
@@ -12106,7 +13601,6 @@
               </w:rPr>
               <w:t xml:space="preserve"> = “</w:t>
             </w:r>
-            <w:proofErr w:type="spellStart"/>
             <w:r>
               <w:rPr>
                 <w:rFonts w:ascii="TH SarabunPSK" w:hAnsi="TH SarabunPSK" w:cs="TH SarabunPSK" w:hint="cs"/>
@@ -12125,7 +13619,6 @@
               </w:rPr>
               <w:t>yod</w:t>
             </w:r>
-            <w:proofErr w:type="spellEnd"/>
             <w:r>
               <w:rPr>
                 <w:rFonts w:ascii="TH SarabunPSK" w:hAnsi="TH SarabunPSK" w:cs="TH SarabunPSK" w:hint="cs"/>
@@ -12139,7 +13632,7 @@
           </w:p>
           <w:p>
             <w:pPr>
-              <w:pStyle w:val="ListParagraph"/>
+              <w:pStyle w:val="a7"/>
               <w:numPr>
                 <w:ilvl w:val="0"/>
                 <w:numId w:val="17"/>
@@ -12181,7 +13674,6 @@
               </w:rPr>
               <w:t xml:space="preserve"> = “</w:t>
             </w:r>
-            <w:proofErr w:type="spellStart"/>
             <w:r>
               <w:rPr>
                 <w:rFonts w:ascii="TH SarabunPSK" w:hAnsi="TH SarabunPSK" w:cs="TH SarabunPSK" w:hint="cs"/>
@@ -12191,7 +13683,6 @@
               </w:rPr>
               <w:t>Sodsai</w:t>
             </w:r>
-            <w:proofErr w:type="spellEnd"/>
             <w:r>
               <w:rPr>
                 <w:rFonts w:ascii="TH SarabunPSK" w:hAnsi="TH SarabunPSK" w:cs="TH SarabunPSK" w:hint="cs"/>
@@ -12205,7 +13696,7 @@
           </w:p>
           <w:p>
             <w:pPr>
-              <w:pStyle w:val="ListParagraph"/>
+              <w:pStyle w:val="a7"/>
               <w:numPr>
                 <w:ilvl w:val="0"/>
                 <w:numId w:val="17"/>
@@ -12269,7 +13760,7 @@
           </w:p>
           <w:p>
             <w:pPr>
-              <w:pStyle w:val="ListParagraph"/>
+              <w:pStyle w:val="a7"/>
               <w:numPr>
                 <w:ilvl w:val="0"/>
                 <w:numId w:val="17"/>
@@ -12312,7 +13803,6 @@
               </w:rPr>
               <w:t>= “</w:t>
             </w:r>
-            <w:proofErr w:type="spellStart"/>
             <w:r>
               <w:rPr>
                 <w:rFonts w:ascii="TH SarabunPSK" w:hAnsi="TH SarabunPSK" w:cs="TH SarabunPSK" w:hint="cs"/>
@@ -12340,7 +13830,6 @@
               </w:rPr>
               <w:t>@kkumail</w:t>
             </w:r>
-            <w:proofErr w:type="spellEnd"/>
             <w:r>
               <w:rPr>
                 <w:rFonts w:ascii="TH SarabunPSK" w:hAnsi="TH SarabunPSK" w:cs="TH SarabunPSK" w:hint="cs"/>
@@ -12373,7 +13862,7 @@
           </w:p>
           <w:p>
             <w:pPr>
-              <w:pStyle w:val="ListParagraph"/>
+              <w:pStyle w:val="a7"/>
               <w:numPr>
                 <w:ilvl w:val="0"/>
                 <w:numId w:val="17"/>
@@ -12504,6 +13993,44 @@
                 <w:lang w:bidi="th-TH"/>
               </w:rPr>
             </w:pPr>
+            <w:r>
+              <w:rPr>
+                <w:rFonts w:ascii="TH SarabunPSK" w:hAnsi="TH SarabunPSK" w:cs="TH SarabunPSK" w:hint="cs"/>
+                <w:sz w:val="32"/>
+                <w:szCs w:val="32"/>
+                <w:cs/>
+                <w:lang w:bidi="th-TH"/>
+              </w:rPr>
+              <w:t xml:space="preserve">ได้ผลลัพธ์โดยจะแสดงข้อความ </w:t>
+            </w:r>
+            <w:r>
+              <w:rPr>
+                <w:rFonts w:ascii="TH SarabunPSK" w:hAnsi="TH SarabunPSK" w:cs="TH SarabunPSK"/>
+                <w:sz w:val="32"/>
+                <w:szCs w:val="32"/>
+                <w:lang w:bidi="th-TH"/>
+              </w:rPr>
+              <w:t>Please enter your phone number!!</w:t>
+            </w:r>
+            <w:r>
+              <w:rPr>
+                <w:rFonts w:ascii="TH SarabunPSK" w:hAnsi="TH SarabunPSK" w:cs="TH SarabunPSK" w:hint="cs"/>
+                <w:sz w:val="32"/>
+                <w:szCs w:val="32"/>
+                <w:cs/>
+                <w:lang w:bidi="th-TH"/>
+              </w:rPr>
+              <w:t>ตาม</w:t>
+            </w:r>
+            <w:r>
+              <w:rPr>
+                <w:rFonts w:ascii="TH SarabunPSK" w:hAnsi="TH SarabunPSK" w:cs="TH SarabunPSK"/>
+                <w:sz w:val="32"/>
+                <w:szCs w:val="32"/>
+                <w:lang w:bidi="th-TH"/>
+              </w:rPr>
+              <w:t>result5.png</w:t>
+            </w:r>
           </w:p>
         </w:tc>
         <w:tc>
@@ -12519,6 +14046,56 @@
                 <w:lang w:bidi="th-TH"/>
               </w:rPr>
             </w:pPr>
+            <w:r>
+              <w:rPr>
+                <w:rFonts w:ascii="TH SarabunPSK" w:hAnsi="TH SarabunPSK" w:cs="TH SarabunPSK" w:hint="cs"/>
+                <w:noProof/>
+                <w:sz w:val="32"/>
+                <w:szCs w:val="32"/>
+                <w:lang w:bidi="th-TH"/>
+              </w:rPr>
+              <w:drawing>
+                <wp:inline distT="0" distB="0" distL="0" distR="0" wp14:anchorId="25E4D24D" wp14:editId="566498C1">
+                  <wp:extent cx="201761" cy="191069"/>
+                  <wp:effectExtent l="0" t="0" r="8255" b="0"/>
+                  <wp:docPr id="1758804065" name="Picture 1"/>
+                  <wp:cNvGraphicFramePr>
+                    <a:graphicFrameLocks xmlns:a="http://schemas.openxmlformats.org/drawingml/2006/main" noChangeAspect="1"/>
+                  </wp:cNvGraphicFramePr>
+                  <a:graphic xmlns:a="http://schemas.openxmlformats.org/drawingml/2006/main">
+                    <a:graphicData uri="http://schemas.openxmlformats.org/drawingml/2006/picture">
+                      <pic:pic xmlns:pic="http://schemas.openxmlformats.org/drawingml/2006/picture">
+                        <pic:nvPicPr>
+                          <pic:cNvPr id="1" name="th[1].png"/>
+                          <pic:cNvPicPr/>
+                        </pic:nvPicPr>
+                        <pic:blipFill>
+                          <a:blip r:embed="rId8" cstate="print">
+                            <a:extLst>
+                              <a:ext uri="{28A0092B-C50C-407E-A947-70E740481C1C}">
+                                <a14:useLocalDpi xmlns:a14="http://schemas.microsoft.com/office/drawing/2010/main" val="0"/>
+                              </a:ext>
+                            </a:extLst>
+                          </a:blip>
+                          <a:stretch>
+                            <a:fillRect/>
+                          </a:stretch>
+                        </pic:blipFill>
+                        <pic:spPr>
+                          <a:xfrm>
+                            <a:off x="0" y="0"/>
+                            <a:ext cx="214886" cy="203498"/>
+                          </a:xfrm>
+                          <a:prstGeom prst="rect">
+                            <a:avLst/>
+                          </a:prstGeom>
+                        </pic:spPr>
+                      </pic:pic>
+                    </a:graphicData>
+                  </a:graphic>
+                </wp:inline>
+              </w:drawing>
+            </w:r>
           </w:p>
         </w:tc>
         <w:tc>
@@ -12534,6 +14111,80 @@
                 <w:lang w:bidi="th-TH"/>
               </w:rPr>
             </w:pPr>
+            <w:r>
+              <w:rPr>
+                <w:rFonts w:ascii="TH SarabunPSK" w:hAnsi="TH SarabunPSK" w:cs="TH SarabunPSK" w:hint="cs"/>
+                <w:sz w:val="32"/>
+                <w:szCs w:val="32"/>
+                <w:cs/>
+                <w:lang w:bidi="th-TH"/>
+              </w:rPr>
+              <w:t>ตรวจสอบได้ที่</w:t>
+            </w:r>
+            <w:r>
+              <w:rPr>
+                <w:rFonts w:ascii="TH SarabunPSK" w:hAnsi="TH SarabunPSK" w:cs="TH SarabunPSK"/>
+                <w:sz w:val="32"/>
+                <w:szCs w:val="32"/>
+                <w:lang w:bidi="th-TH"/>
+              </w:rPr>
+              <w:t xml:space="preserve"> input</w:t>
+            </w:r>
+            <w:r>
+              <w:rPr>
+                <w:rFonts w:ascii="TH SarabunPSK" w:hAnsi="TH SarabunPSK" w:cs="TH SarabunPSK"/>
+                <w:sz w:val="32"/>
+                <w:szCs w:val="32"/>
+                <w:lang w:bidi="th-TH"/>
+              </w:rPr>
+              <w:t>5</w:t>
+            </w:r>
+            <w:r>
+              <w:rPr>
+                <w:rFonts w:ascii="TH SarabunPSK" w:hAnsi="TH SarabunPSK" w:cs="TH SarabunPSK"/>
+                <w:sz w:val="32"/>
+                <w:szCs w:val="32"/>
+                <w:lang w:bidi="th-TH"/>
+              </w:rPr>
+              <w:t xml:space="preserve">.png </w:t>
+            </w:r>
+            <w:r>
+              <w:rPr>
+                <w:rFonts w:ascii="TH SarabunPSK" w:hAnsi="TH SarabunPSK" w:cs="TH SarabunPSK" w:hint="cs"/>
+                <w:sz w:val="32"/>
+                <w:szCs w:val="32"/>
+                <w:cs/>
+                <w:lang w:bidi="th-TH"/>
+              </w:rPr>
+              <w:t xml:space="preserve">กับ </w:t>
+            </w:r>
+            <w:r>
+              <w:rPr>
+                <w:rFonts w:ascii="TH SarabunPSK" w:hAnsi="TH SarabunPSK" w:cs="TH SarabunPSK"/>
+                <w:sz w:val="32"/>
+                <w:szCs w:val="32"/>
+                <w:lang w:bidi="th-TH"/>
+              </w:rPr>
+              <w:t>result</w:t>
+            </w:r>
+            <w:r>
+              <w:rPr>
+                <w:rFonts w:ascii="TH SarabunPSK" w:hAnsi="TH SarabunPSK" w:cs="TH SarabunPSK"/>
+                <w:sz w:val="32"/>
+                <w:szCs w:val="32"/>
+                <w:lang w:bidi="th-TH"/>
+              </w:rPr>
+              <w:t>5</w:t>
+            </w:r>
+            <w:r>
+              <w:rPr>
+                <w:rFonts w:ascii="TH SarabunPSK" w:hAnsi="TH SarabunPSK" w:cs="TH SarabunPSK"/>
+                <w:sz w:val="32"/>
+                <w:szCs w:val="32"/>
+                <w:lang w:bidi="th-TH"/>
+              </w:rPr>
+              <w:t>.png</w:t>
+            </w:r>
           </w:p>
         </w:tc>
       </w:tr>
@@ -13079,6 +14730,56 @@
                 <w:lang w:bidi="th-TH"/>
               </w:rPr>
             </w:pPr>
+            <w:r>
+              <w:rPr>
+                <w:rFonts w:ascii="TH SarabunPSK" w:hAnsi="TH SarabunPSK" w:cs="TH SarabunPSK" w:hint="cs"/>
+                <w:noProof/>
+                <w:sz w:val="32"/>
+                <w:szCs w:val="32"/>
+                <w:lang w:bidi="th-TH"/>
+              </w:rPr>
+              <w:drawing>
+                <wp:inline distT="0" distB="0" distL="0" distR="0" wp14:anchorId="3C4E97BA" wp14:editId="2E1F9D54">
+                  <wp:extent cx="201761" cy="191069"/>
+                  <wp:effectExtent l="0" t="0" r="8255" b="0"/>
+                  <wp:docPr id="317663067" name="Picture 1"/>
+                  <wp:cNvGraphicFramePr>
+                    <a:graphicFrameLocks xmlns:a="http://schemas.openxmlformats.org/drawingml/2006/main" noChangeAspect="1"/>
+                  </wp:cNvGraphicFramePr>
+                  <a:graphic xmlns:a="http://schemas.openxmlformats.org/drawingml/2006/main">
+                    <a:graphicData uri="http://schemas.openxmlformats.org/drawingml/2006/picture">
+                      <pic:pic xmlns:pic="http://schemas.openxmlformats.org/drawingml/2006/picture">
+                        <pic:nvPicPr>
+                          <pic:cNvPr id="1" name="th[1].png"/>
+                          <pic:cNvPicPr/>
+                        </pic:nvPicPr>
+                        <pic:blipFill>
+                          <a:blip r:embed="rId8" cstate="print">
+                            <a:extLst>
+                              <a:ext uri="{28A0092B-C50C-407E-A947-70E740481C1C}">
+                                <a14:useLocalDpi xmlns:a14="http://schemas.microsoft.com/office/drawing/2010/main" val="0"/>
+                              </a:ext>
+                            </a:extLst>
+                          </a:blip>
+                          <a:stretch>
+                            <a:fillRect/>
+                          </a:stretch>
+                        </pic:blipFill>
+                        <pic:spPr>
+                          <a:xfrm>
+                            <a:off x="0" y="0"/>
+                            <a:ext cx="214886" cy="203498"/>
+                          </a:xfrm>
+                          <a:prstGeom prst="rect">
+                            <a:avLst/>
+                          </a:prstGeom>
+                        </pic:spPr>
+                      </pic:pic>
+                    </a:graphicData>
+                  </a:graphic>
+                </wp:inline>
+              </w:drawing>
+            </w:r>
           </w:p>
         </w:tc>
         <w:tc>
@@ -13197,7 +14898,7 @@
           </w:p>
           <w:p>
             <w:pPr>
-              <w:pStyle w:val="ListParagraph"/>
+              <w:pStyle w:val="a7"/>
               <w:numPr>
                 <w:ilvl w:val="0"/>
                 <w:numId w:val="18"/>
@@ -13239,7 +14940,6 @@
               </w:rPr>
               <w:t xml:space="preserve"> = “</w:t>
             </w:r>
-            <w:proofErr w:type="spellStart"/>
             <w:r>
               <w:rPr>
                 <w:rFonts w:ascii="TH SarabunPSK" w:hAnsi="TH SarabunPSK" w:cs="TH SarabunPSK" w:hint="cs"/>
@@ -13258,7 +14958,6 @@
               </w:rPr>
               <w:t>yod</w:t>
             </w:r>
-            <w:proofErr w:type="spellEnd"/>
             <w:r>
               <w:rPr>
                 <w:rFonts w:ascii="TH SarabunPSK" w:hAnsi="TH SarabunPSK" w:cs="TH SarabunPSK" w:hint="cs"/>
@@ -13272,7 +14971,7 @@
           </w:p>
           <w:p>
             <w:pPr>
-              <w:pStyle w:val="ListParagraph"/>
+              <w:pStyle w:val="a7"/>
               <w:numPr>
                 <w:ilvl w:val="0"/>
                 <w:numId w:val="18"/>
@@ -13314,7 +15013,6 @@
               </w:rPr>
               <w:t xml:space="preserve"> = “</w:t>
             </w:r>
-            <w:proofErr w:type="spellStart"/>
             <w:r>
               <w:rPr>
                 <w:rFonts w:ascii="TH SarabunPSK" w:hAnsi="TH SarabunPSK" w:cs="TH SarabunPSK" w:hint="cs"/>
@@ -13324,7 +15022,6 @@
               </w:rPr>
               <w:t>Sodsai</w:t>
             </w:r>
-            <w:proofErr w:type="spellEnd"/>
             <w:r>
               <w:rPr>
                 <w:rFonts w:ascii="TH SarabunPSK" w:hAnsi="TH SarabunPSK" w:cs="TH SarabunPSK" w:hint="cs"/>
@@ -13338,7 +15035,7 @@
           </w:p>
           <w:p>
             <w:pPr>
-              <w:pStyle w:val="ListParagraph"/>
+              <w:pStyle w:val="a7"/>
               <w:numPr>
                 <w:ilvl w:val="0"/>
                 <w:numId w:val="18"/>
@@ -13402,7 +15099,7 @@
           </w:p>
           <w:p>
             <w:pPr>
-              <w:pStyle w:val="ListParagraph"/>
+              <w:pStyle w:val="a7"/>
               <w:numPr>
                 <w:ilvl w:val="0"/>
                 <w:numId w:val="18"/>
@@ -13444,7 +15141,6 @@
               </w:rPr>
               <w:t>= “</w:t>
             </w:r>
-            <w:proofErr w:type="spellStart"/>
             <w:r>
               <w:rPr>
                 <w:rFonts w:ascii="TH SarabunPSK" w:hAnsi="TH SarabunPSK" w:cs="TH SarabunPSK" w:hint="cs"/>
@@ -13472,7 +15168,6 @@
               </w:rPr>
               <w:t>@kkumail</w:t>
             </w:r>
-            <w:proofErr w:type="spellEnd"/>
             <w:r>
               <w:rPr>
                 <w:rFonts w:ascii="TH SarabunPSK" w:hAnsi="TH SarabunPSK" w:cs="TH SarabunPSK" w:hint="cs"/>
@@ -13505,7 +15200,7 @@
           </w:p>
           <w:p>
             <w:pPr>
-              <w:pStyle w:val="ListParagraph"/>
+              <w:pStyle w:val="a7"/>
               <w:numPr>
                 <w:ilvl w:val="0"/>
                 <w:numId w:val="18"/>
@@ -13567,7 +15262,7 @@
           </w:p>
           <w:p>
             <w:pPr>
-              <w:pStyle w:val="ListParagraph"/>
+              <w:pStyle w:val="a7"/>
               <w:numPr>
                 <w:ilvl w:val="0"/>
                 <w:numId w:val="18"/>
@@ -13857,6 +15552,81 @@
                 <w:lang w:bidi="th-TH"/>
               </w:rPr>
             </w:pPr>
+            <w:r>
+              <w:rPr>
+                <w:rFonts w:ascii="TH SarabunPSK" w:hAnsi="TH SarabunPSK" w:cs="TH SarabunPSK" w:hint="cs"/>
+                <w:sz w:val="32"/>
+                <w:szCs w:val="32"/>
+                <w:cs/>
+                <w:lang w:bidi="th-TH"/>
+              </w:rPr>
+              <w:t xml:space="preserve">ได้ผลลัพธ์โดยจะแสดงข้อความ </w:t>
+            </w:r>
+            <w:r>
+              <w:rPr>
+                <w:rFonts w:ascii="TH SarabunPSK" w:hAnsi="TH SarabunPSK" w:cs="TH SarabunPSK" w:hint="cs"/>
+                <w:sz w:val="32"/>
+                <w:szCs w:val="32"/>
+                <w:lang w:bidi="th-TH"/>
+              </w:rPr>
+              <w:t>Please enter a valid phone number</w:t>
+            </w:r>
+            <w:r>
+              <w:rPr>
+                <w:rFonts w:ascii="TH SarabunPSK" w:hAnsi="TH SarabunPSK" w:cs="TH SarabunPSK" w:hint="cs"/>
+                <w:sz w:val="32"/>
+                <w:szCs w:val="32"/>
+                <w:cs/>
+                <w:lang w:bidi="th-TH"/>
+              </w:rPr>
+              <w:t xml:space="preserve"> </w:t>
+            </w:r>
+            <w:r>
+              <w:rPr>
+                <w:rFonts w:ascii="TH SarabunPSK" w:hAnsi="TH SarabunPSK" w:cs="TH SarabunPSK" w:hint="cs"/>
+                <w:sz w:val="32"/>
+                <w:szCs w:val="32"/>
+                <w:cs/>
+                <w:lang w:bidi="th-TH"/>
+              </w:rPr>
+              <w:t>ตาม</w:t>
+            </w:r>
+            <w:r>
+              <w:rPr>
+                <w:rFonts w:ascii="TH SarabunPSK" w:hAnsi="TH SarabunPSK" w:cs="TH SarabunPSK"/>
+                <w:sz w:val="32"/>
+                <w:szCs w:val="32"/>
+                <w:lang w:bidi="th-TH"/>
+              </w:rPr>
+              <w:t xml:space="preserve"> </w:t>
+            </w:r>
+            <w:r>
+              <w:rPr>
+                <w:rFonts w:ascii="TH SarabunPSK" w:hAnsi="TH SarabunPSK" w:cs="TH SarabunPSK"/>
+                <w:sz w:val="32"/>
+                <w:szCs w:val="32"/>
+                <w:lang w:bidi="th-TH"/>
+              </w:rPr>
+              <w:t>result</w:t>
+            </w:r>
+            <w:r>
+              <w:rPr>
+                <w:rFonts w:ascii="TH SarabunPSK" w:hAnsi="TH SarabunPSK" w:cs="TH SarabunPSK"/>
+                <w:sz w:val="32"/>
+                <w:szCs w:val="32"/>
+                <w:lang w:bidi="th-TH"/>
+              </w:rPr>
+              <w:t>6</w:t>
+            </w:r>
+            <w:r>
+              <w:rPr>
+                <w:rFonts w:ascii="TH SarabunPSK" w:hAnsi="TH SarabunPSK" w:cs="TH SarabunPSK"/>
+                <w:sz w:val="32"/>
+                <w:szCs w:val="32"/>
+                <w:lang w:bidi="th-TH"/>
+              </w:rPr>
+              <w:t>.png</w:t>
+            </w:r>
           </w:p>
         </w:tc>
         <w:tc>
@@ -13872,6 +15642,56 @@
                 <w:lang w:bidi="th-TH"/>
               </w:rPr>
             </w:pPr>
+            <w:r>
+              <w:rPr>
+                <w:rFonts w:ascii="TH SarabunPSK" w:hAnsi="TH SarabunPSK" w:cs="TH SarabunPSK" w:hint="cs"/>
+                <w:noProof/>
+                <w:sz w:val="32"/>
+                <w:szCs w:val="32"/>
+                <w:lang w:bidi="th-TH"/>
+              </w:rPr>
+              <w:drawing>
+                <wp:inline distT="0" distB="0" distL="0" distR="0" wp14:anchorId="5E2CD6AF" wp14:editId="7934E198">
+                  <wp:extent cx="201761" cy="191069"/>
+                  <wp:effectExtent l="0" t="0" r="8255" b="0"/>
+                  <wp:docPr id="221460962" name="Picture 1"/>
+                  <wp:cNvGraphicFramePr>
+                    <a:graphicFrameLocks xmlns:a="http://schemas.openxmlformats.org/drawingml/2006/main" noChangeAspect="1"/>
+                  </wp:cNvGraphicFramePr>
+                  <a:graphic xmlns:a="http://schemas.openxmlformats.org/drawingml/2006/main">
+                    <a:graphicData uri="http://schemas.openxmlformats.org/drawingml/2006/picture">
+                      <pic:pic xmlns:pic="http://schemas.openxmlformats.org/drawingml/2006/picture">
+                        <pic:nvPicPr>
+                          <pic:cNvPr id="1" name="th[1].png"/>
+                          <pic:cNvPicPr/>
+                        </pic:nvPicPr>
+                        <pic:blipFill>
+                          <a:blip r:embed="rId8" cstate="print">
+                            <a:extLst>
+                              <a:ext uri="{28A0092B-C50C-407E-A947-70E740481C1C}">
+                                <a14:useLocalDpi xmlns:a14="http://schemas.microsoft.com/office/drawing/2010/main" val="0"/>
+                              </a:ext>
+                            </a:extLst>
+                          </a:blip>
+                          <a:stretch>
+                            <a:fillRect/>
+                          </a:stretch>
+                        </pic:blipFill>
+                        <pic:spPr>
+                          <a:xfrm>
+                            <a:off x="0" y="0"/>
+                            <a:ext cx="214886" cy="203498"/>
+                          </a:xfrm>
+                          <a:prstGeom prst="rect">
+                            <a:avLst/>
+                          </a:prstGeom>
+                        </pic:spPr>
+                      </pic:pic>
+                    </a:graphicData>
+                  </a:graphic>
+                </wp:inline>
+              </w:drawing>
+            </w:r>
           </w:p>
         </w:tc>
         <w:tc>
@@ -13887,6 +15707,44 @@
                 <w:lang w:bidi="th-TH"/>
               </w:rPr>
             </w:pPr>
+            <w:r>
+              <w:rPr>
+                <w:rFonts w:ascii="TH SarabunPSK" w:hAnsi="TH SarabunPSK" w:cs="TH SarabunPSK" w:hint="cs"/>
+                <w:sz w:val="32"/>
+                <w:szCs w:val="32"/>
+                <w:cs/>
+                <w:lang w:bidi="th-TH"/>
+              </w:rPr>
+              <w:t>ตรวจสอบได้ที่</w:t>
+            </w:r>
+            <w:r>
+              <w:rPr>
+                <w:rFonts w:ascii="TH SarabunPSK" w:hAnsi="TH SarabunPSK" w:cs="TH SarabunPSK"/>
+                <w:sz w:val="32"/>
+                <w:szCs w:val="32"/>
+                <w:lang w:bidi="th-TH"/>
+              </w:rPr>
+              <w:t xml:space="preserve"> input5.png </w:t>
+            </w:r>
+            <w:r>
+              <w:rPr>
+                <w:rFonts w:ascii="TH SarabunPSK" w:hAnsi="TH SarabunPSK" w:cs="TH SarabunPSK" w:hint="cs"/>
+                <w:sz w:val="32"/>
+                <w:szCs w:val="32"/>
+                <w:cs/>
+                <w:lang w:bidi="th-TH"/>
+              </w:rPr>
+              <w:t xml:space="preserve">กับ </w:t>
+            </w:r>
+            <w:r>
+              <w:rPr>
+                <w:rFonts w:ascii="TH SarabunPSK" w:hAnsi="TH SarabunPSK" w:cs="TH SarabunPSK"/>
+                <w:sz w:val="32"/>
+                <w:szCs w:val="32"/>
+                <w:lang w:bidi="th-TH"/>
+              </w:rPr>
+              <w:t>result5.png</w:t>
+            </w:r>
           </w:p>
         </w:tc>
       </w:tr>
@@ -13942,7 +15800,7 @@
     </w:p>
     <w:tbl>
       <w:tblPr>
-        <w:tblStyle w:val="TableGrid"/>
+        <w:tblStyle w:val="a8"/>
         <w:tblW w:w="14150" w:type="dxa"/>
         <w:tblInd w:w="-635" w:type="dxa"/>
         <w:tblLook w:val="04A0" w:firstRow="1" w:lastRow="0" w:firstColumn="1" w:lastColumn="0" w:noHBand="0" w:noVBand="1"/>
@@ -14371,6 +16229,15 @@
                 <w:lang w:bidi="th-TH"/>
               </w:rPr>
             </w:pPr>
+            <w:r>
+              <w:rPr>
+                <w:rFonts w:ascii="TH SarabunPSK" w:hAnsi="TH SarabunPSK" w:cs="TH SarabunPSK"/>
+                <w:sz w:val="32"/>
+                <w:szCs w:val="32"/>
+                <w:lang w:bidi="th-TH"/>
+              </w:rPr>
+              <w:t>2</w:t>
+            </w:r>
           </w:p>
         </w:tc>
         <w:tc>
@@ -14386,6 +16253,15 @@
                 <w:lang w:bidi="th-TH"/>
               </w:rPr>
             </w:pPr>
+            <w:r>
+              <w:rPr>
+                <w:rFonts w:ascii="TH SarabunPSK" w:hAnsi="TH SarabunPSK" w:cs="TH SarabunPSK"/>
+                <w:sz w:val="32"/>
+                <w:szCs w:val="32"/>
+                <w:lang w:bidi="th-TH"/>
+              </w:rPr>
+              <w:t>2</w:t>
+            </w:r>
           </w:p>
         </w:tc>
         <w:tc>
@@ -14440,12 +16316,41 @@
           <w:p>
             <w:pPr>
               <w:rPr>
-                <w:rFonts w:ascii="TH SarabunPSK" w:hAnsi="TH SarabunPSK" w:cs="TH SarabunPSK"/>
-                <w:sz w:val="32"/>
-                <w:szCs w:val="32"/>
-                <w:lang w:bidi="th-TH"/>
-              </w:rPr>
-            </w:pPr>
+                <w:rFonts w:ascii="TH SarabunPSK" w:hAnsi="TH SarabunPSK" w:cs="TH SarabunPSK" w:hint="cs"/>
+                <w:sz w:val="32"/>
+                <w:szCs w:val="32"/>
+                <w:lang w:bidi="th-TH"/>
+              </w:rPr>
+            </w:pPr>
+            <w:r>
+              <w:rPr>
+                <w:rFonts w:ascii="TH SarabunPSK" w:hAnsi="TH SarabunPSK" w:cs="TH SarabunPSK" w:hint="cs"/>
+                <w:sz w:val="32"/>
+                <w:szCs w:val="32"/>
+                <w:cs/>
+                <w:lang w:bidi="th-TH"/>
+              </w:rPr>
+              <w:t>ต้องทำการเปลี่ยนชื่อ</w:t>
+            </w:r>
+            <w:r>
+              <w:rPr>
+                <w:rFonts w:ascii="TH SarabunPSK" w:hAnsi="TH SarabunPSK" w:cs="TH SarabunPSK"/>
+                <w:sz w:val="32"/>
+                <w:szCs w:val="32"/>
+                <w:lang w:bidi="th-TH"/>
+              </w:rPr>
+              <w:t xml:space="preserve">path </w:t>
+            </w:r>
+            <w:r>
+              <w:rPr>
+                <w:rFonts w:ascii="TH SarabunPSK" w:hAnsi="TH SarabunPSK" w:cs="TH SarabunPSK" w:hint="cs"/>
+                <w:sz w:val="32"/>
+                <w:szCs w:val="32"/>
+                <w:cs/>
+                <w:lang w:bidi="th-TH"/>
+              </w:rPr>
+              <w:t>เพื่อทำการรันข้อมูล</w:t>
+            </w:r>
           </w:p>
         </w:tc>
         <w:tc>
@@ -14623,6 +16528,15 @@
                 <w:lang w:bidi="th-TH"/>
               </w:rPr>
             </w:pPr>
+            <w:r>
+              <w:rPr>
+                <w:rFonts w:ascii="TH SarabunPSK" w:hAnsi="TH SarabunPSK" w:cs="TH SarabunPSK"/>
+                <w:sz w:val="32"/>
+                <w:szCs w:val="32"/>
+                <w:lang w:bidi="th-TH"/>
+              </w:rPr>
+              <w:t>5</w:t>
+            </w:r>
           </w:p>
         </w:tc>
         <w:tc>
@@ -14641,6 +16555,15 @@
                 <w:lang w:bidi="th-TH"/>
               </w:rPr>
             </w:pPr>
+            <w:r>
+              <w:rPr>
+                <w:rFonts w:ascii="TH SarabunPSK" w:hAnsi="TH SarabunPSK" w:cs="TH SarabunPSK"/>
+                <w:sz w:val="32"/>
+                <w:szCs w:val="32"/>
+                <w:lang w:bidi="th-TH"/>
+              </w:rPr>
+              <w:t>5</w:t>
+            </w:r>
           </w:p>
         </w:tc>
         <w:tc>
@@ -14707,12 +16630,22 @@
           <w:p>
             <w:pPr>
               <w:rPr>
-                <w:rFonts w:ascii="TH SarabunPSK" w:hAnsi="TH SarabunPSK" w:cs="TH SarabunPSK"/>
-                <w:sz w:val="32"/>
-                <w:szCs w:val="32"/>
-                <w:lang w:bidi="th-TH"/>
-              </w:rPr>
-            </w:pPr>
+                <w:rFonts w:ascii="TH SarabunPSK" w:hAnsi="TH SarabunPSK" w:cs="TH SarabunPSK" w:hint="cs"/>
+                <w:sz w:val="32"/>
+                <w:szCs w:val="32"/>
+                <w:lang w:bidi="th-TH"/>
+              </w:rPr>
+            </w:pPr>
+            <w:r>
+              <w:rPr>
+                <w:rFonts w:ascii="TH SarabunPSK" w:hAnsi="TH SarabunPSK" w:cs="TH SarabunPSK" w:hint="cs"/>
+                <w:sz w:val="32"/>
+                <w:szCs w:val="32"/>
+                <w:cs/>
+                <w:lang w:bidi="th-TH"/>
+              </w:rPr>
+              <w:t>สามารถรันโปรแกรมจนได้ผลลัพธ์ได้</w:t>
+            </w:r>
           </w:p>
         </w:tc>
         <w:tc>
@@ -14793,6 +16726,15 @@
                 <w:lang w:bidi="th-TH"/>
               </w:rPr>
             </w:pPr>
+            <w:r>
+              <w:rPr>
+                <w:rFonts w:ascii="TH SarabunPSK" w:hAnsi="TH SarabunPSK" w:cs="TH SarabunPSK"/>
+                <w:sz w:val="32"/>
+                <w:szCs w:val="32"/>
+                <w:lang w:bidi="th-TH"/>
+              </w:rPr>
+              <w:t>7</w:t>
+            </w:r>
           </w:p>
         </w:tc>
         <w:tc>
@@ -14814,6 +16756,15 @@
                 <w:lang w:bidi="th-TH"/>
               </w:rPr>
             </w:pPr>
+            <w:r>
+              <w:rPr>
+                <w:rFonts w:ascii="TH SarabunPSK" w:hAnsi="TH SarabunPSK" w:cs="TH SarabunPSK"/>
+                <w:sz w:val="32"/>
+                <w:szCs w:val="32"/>
+                <w:lang w:bidi="th-TH"/>
+              </w:rPr>
+              <w:t>7</w:t>
+            </w:r>
           </w:p>
         </w:tc>
         <w:tc>
@@ -14892,12 +16843,33 @@
           <w:p>
             <w:pPr>
               <w:rPr>
-                <w:rFonts w:ascii="TH SarabunPSK" w:hAnsi="TH SarabunPSK" w:cs="TH SarabunPSK"/>
-                <w:sz w:val="32"/>
-                <w:szCs w:val="32"/>
-                <w:lang w:bidi="th-TH"/>
-              </w:rPr>
-            </w:pPr>
+                <w:rFonts w:ascii="TH SarabunPSK" w:hAnsi="TH SarabunPSK" w:cs="TH SarabunPSK" w:hint="cs"/>
+                <w:sz w:val="32"/>
+                <w:szCs w:val="32"/>
+                <w:cs/>
+                <w:lang w:bidi="th-TH"/>
+              </w:rPr>
+            </w:pPr>
+            <w:r>
+              <w:rPr>
+                <w:rFonts w:ascii="TH SarabunPSK" w:hAnsi="TH SarabunPSK" w:cs="TH SarabunPSK" w:hint="cs"/>
+                <w:sz w:val="32"/>
+                <w:szCs w:val="32"/>
+                <w:cs/>
+                <w:lang w:bidi="th-TH"/>
+              </w:rPr>
+              <w:t>สามารถรันโปรแกรมได้</w:t>
+            </w:r>
+            <w:r>
+              <w:rPr>
+                <w:rFonts w:ascii="TH SarabunPSK" w:hAnsi="TH SarabunPSK" w:cs="TH SarabunPSK" w:hint="cs"/>
+                <w:sz w:val="32"/>
+                <w:szCs w:val="32"/>
+                <w:cs/>
+                <w:lang w:bidi="th-TH"/>
+              </w:rPr>
+              <w:t>ตามผลลัพธ์ที่คาดหวัง</w:t>
+            </w:r>
           </w:p>
         </w:tc>
         <w:tc>
@@ -14997,7 +16969,7 @@
 <w:hdr xmlns:wpc="http://schemas.microsoft.com/office/word/2010/wordprocessingCanvas" xmlns:cx="http://schemas.microsoft.com/office/drawing/2014/chartex" xmlns:cx1="http://schemas.microsoft.com/office/drawing/2015/9/8/chartex" xmlns:cx2="http://schemas.microsoft.com/office/drawing/2015/10/21/chartex" xmlns:cx3="http://schemas.microsoft.com/office/drawing/2016/5/9/chartex" xmlns:cx4="http://schemas.microsoft.com/office/drawing/2016/5/10/chartex" xmlns:cx5="http://schemas.microsoft.com/office/drawing/2016/5/11/chartex" xmlns:cx6="http://schemas.microsoft.com/office/drawing/2016/5/12/chartex" xmlns:cx7="http://schemas.microsoft.com/office/drawing/2016/5/13/chartex" xmlns:cx8="http://schemas.microsoft.com/office/drawing/2016/5/14/chartex" xmlns:mc="http://schemas.openxmlformats.org/markup-compatibility/2006" xmlns:aink="http://schemas.microsoft.com/office/drawing/2016/ink" xmlns:am3d="http://schemas.microsoft.com/office/drawing/2017/model3d" xmlns:o="urn:schemas-microsoft-com:office:office" xmlns:oel="http://schemas.microsoft.com/office/2019/extlst" xmlns:r="http://schemas.openxmlformats.org/officeDocument/2006/relationships" xmlns:m="http://schemas.openxmlformats.org/officeDocument/2006/math" xmlns:v="urn:schemas-microsoft-com:vml" xmlns:wp14="http://schemas.microsoft.com/office/word/2010/wordprocessingDrawing" xmlns:wp="http://schemas.openxmlformats.org/drawingml/2006/wordprocessingDrawing" xmlns:w10="urn:schemas-microsoft-com:office:word" xmlns:w="http://schemas.openxmlformats.org/wordprocessingml/2006/main" xmlns:w14="http://schemas.microsoft.com/office/word/2010/wordml" xmlns:w15="http://schemas.microsoft.com/office/word/2012/wordml" xmlns:w16cex="http://schemas.microsoft.com/office/word/2018/wordml/cex" xmlns:w16cid="http://schemas.microsoft.com/office/word/2016/wordml/cid" xmlns:w16="http://schemas.microsoft.com/office/word/2018/wordml" xmlns:w16du="http://schemas.microsoft.com/office/word/2023/wordml/word16du" xmlns:w16sdtdh="http://schemas.microsoft.com/office/word/2020/wordml/sdtdatahash" xmlns:w16sdtfl="http://schemas.microsoft.com/office/word/2024/wordml/sdtformatlock" xmlns:w16se="http://schemas.microsoft.com/office/word/2015/wordml/symex" xmlns:wpg="http://schemas.microsoft.com/office/word/2010/wordprocessingGroup" xmlns:wpi="http://schemas.microsoft.com/office/word/2010/wordprocessingInk" xmlns:wne="http://schemas.microsoft.com/office/word/2006/wordml" xmlns:wps="http://schemas.microsoft.com/office/word/2010/wordprocessingShape" mc:Ignorable="w14 w15 w16se w16cid w16 w16cex w16sdtdh w16sdtfl w16du wp14">
   <w:p>
     <w:pPr>
-      <w:pStyle w:val="Header"/>
+      <w:pStyle w:val="a3"/>
       <w:rPr>
         <w:rFonts w:ascii="TH SarabunPSK" w:hAnsi="TH SarabunPSK" w:cs="TH SarabunPSK"/>
         <w:b/>
@@ -15181,7 +17153,7 @@
   </w:p>
   <w:p>
     <w:pPr>
-      <w:pStyle w:val="Header"/>
+      <w:pStyle w:val="a3"/>
       <w:rPr>
         <w:rFonts w:ascii="TH SarabunPSK" w:hAnsi="TH SarabunPSK" w:cs="TH SarabunPSK"/>
         <w:b/>
@@ -17415,17 +19387,17 @@
     <w:lsdException w:name="Unresolved Mention" w:semiHidden="1" w:unhideWhenUsed="1"/>
     <w:lsdException w:name="Smart Link" w:semiHidden="1" w:unhideWhenUsed="1"/>
   </w:latentStyles>
-  <w:style w:type="paragraph" w:default="1" w:styleId="Normal">
+  <w:style w:type="paragraph" w:default="1" w:styleId="a">
     <w:name w:val="Normal"/>
     <w:qFormat/>
   </w:style>
-  <w:style w:type="character" w:default="1" w:styleId="DefaultParagraphFont">
+  <w:style w:type="character" w:default="1" w:styleId="a0">
     <w:name w:val="Default Paragraph Font"/>
     <w:uiPriority w:val="1"/>
     <w:semiHidden/>
     <w:unhideWhenUsed/>
   </w:style>
-  <w:style w:type="table" w:default="1" w:styleId="TableNormal">
+  <w:style w:type="table" w:default="1" w:styleId="a1">
     <w:name w:val="Normal Table"/>
     <w:uiPriority w:val="99"/>
     <w:semiHidden/>
@@ -17440,16 +19412,16 @@
       </w:tblCellMar>
     </w:tblPr>
   </w:style>
-  <w:style w:type="numbering" w:default="1" w:styleId="NoList">
+  <w:style w:type="numbering" w:default="1" w:styleId="a2">
     <w:name w:val="No List"/>
     <w:uiPriority w:val="99"/>
     <w:semiHidden/>
     <w:unhideWhenUsed/>
   </w:style>
-  <w:style w:type="paragraph" w:styleId="Header">
+  <w:style w:type="paragraph" w:styleId="a3">
     <w:name w:val="header"/>
-    <w:basedOn w:val="Normal"/>
-    <w:link w:val="HeaderChar"/>
+    <w:basedOn w:val="a"/>
+    <w:link w:val="a4"/>
     <w:uiPriority w:val="99"/>
     <w:unhideWhenUsed/>
     <w:rsid w:val="00C87900"/>
@@ -17461,17 +19433,17 @@
       <w:spacing w:after="0" w:line="240" w:lineRule="auto"/>
     </w:pPr>
   </w:style>
-  <w:style w:type="character" w:customStyle="1" w:styleId="HeaderChar">
-    <w:name w:val="Header Char"/>
-    <w:basedOn w:val="DefaultParagraphFont"/>
-    <w:link w:val="Header"/>
+  <w:style w:type="character" w:customStyle="1" w:styleId="a4">
+    <w:name w:val="หัวกระดาษ อักขระ"/>
+    <w:basedOn w:val="a0"/>
+    <w:link w:val="a3"/>
     <w:uiPriority w:val="99"/>
     <w:rsid w:val="00C87900"/>
   </w:style>
-  <w:style w:type="paragraph" w:styleId="Footer">
+  <w:style w:type="paragraph" w:styleId="a5">
     <w:name w:val="footer"/>
-    <w:basedOn w:val="Normal"/>
-    <w:link w:val="FooterChar"/>
+    <w:basedOn w:val="a"/>
+    <w:link w:val="a6"/>
     <w:uiPriority w:val="99"/>
     <w:unhideWhenUsed/>
     <w:rsid w:val="00C87900"/>
@@ -17483,16 +19455,16 @@
       <w:spacing w:after="0" w:line="240" w:lineRule="auto"/>
     </w:pPr>
   </w:style>
-  <w:style w:type="character" w:customStyle="1" w:styleId="FooterChar">
-    <w:name w:val="Footer Char"/>
-    <w:basedOn w:val="DefaultParagraphFont"/>
-    <w:link w:val="Footer"/>
+  <w:style w:type="character" w:customStyle="1" w:styleId="a6">
+    <w:name w:val="ท้ายกระดาษ อักขระ"/>
+    <w:basedOn w:val="a0"/>
+    <w:link w:val="a5"/>
     <w:uiPriority w:val="99"/>
     <w:rsid w:val="00C87900"/>
   </w:style>
-  <w:style w:type="paragraph" w:styleId="ListParagraph">
+  <w:style w:type="paragraph" w:styleId="a7">
     <w:name w:val="List Paragraph"/>
-    <w:basedOn w:val="Normal"/>
+    <w:basedOn w:val="a"/>
     <w:uiPriority w:val="34"/>
     <w:qFormat/>
     <w:rsid w:val="00C87900"/>
@@ -17501,9 +19473,9 @@
       <w:contextualSpacing/>
     </w:pPr>
   </w:style>
-  <w:style w:type="table" w:styleId="TableGrid">
+  <w:style w:type="table" w:styleId="a8">
     <w:name w:val="Table Grid"/>
-    <w:basedOn w:val="TableNormal"/>
+    <w:basedOn w:val="a1"/>
     <w:uiPriority w:val="39"/>
     <w:rsid w:val="00C2238F"/>
     <w:pPr>
@@ -17520,9 +19492,9 @@
       </w:tblBorders>
     </w:tblPr>
   </w:style>
-  <w:style w:type="character" w:styleId="Hyperlink">
+  <w:style w:type="character" w:styleId="a9">
     <w:name w:val="Hyperlink"/>
-    <w:basedOn w:val="DefaultParagraphFont"/>
+    <w:basedOn w:val="a0"/>
     <w:uiPriority w:val="99"/>
     <w:unhideWhenUsed/>
     <w:rsid w:val="00B77A1F"/>

</xml_diff>